<commit_message>
update inertia files [taken at the coordinate frame]
</commit_message>
<xml_diff>
--- a/Mechanics/UTHAI Kinematics.docx
+++ b/Mechanics/UTHAI Kinematics.docx
@@ -28,7 +28,7 @@
             <mc:AlternateContent>
               <mc:Choice Requires="wps">
                 <w:drawing>
-                  <wp:anchor distT="0" distB="0" distL="114300" distR="114300" simplePos="0" relativeHeight="251655680" behindDoc="1" locked="0" layoutInCell="1" allowOverlap="1" wp14:anchorId="664A9EBA" wp14:editId="57B8313E">
+                  <wp:anchor distT="0" distB="0" distL="114300" distR="114300" simplePos="0" relativeHeight="251655168" behindDoc="1" locked="0" layoutInCell="1" allowOverlap="1" wp14:anchorId="664A9EBA" wp14:editId="57B8313E">
                     <wp:simplePos x="0" y="0"/>
                     <wp:positionH relativeFrom="margin">
                       <wp:align>right</wp:align>
@@ -191,7 +191,7 @@
                     <v:stroke joinstyle="miter"/>
                     <v:path gradientshapeok="t" o:connecttype="rect"/>
                   </v:shapetype>
-                  <v:shape id="Text Box 37" o:spid="_x0000_s1026" type="#_x0000_t202" alt="Title and subtitle" style="position:absolute;left:0;text-align:left;margin-left:383.65pt;margin-top:94.4pt;width:434.85pt;height:284.7pt;z-index:-251657216;visibility:visible;mso-wrap-style:square;mso-width-percent:0;mso-height-percent:0;mso-wrap-distance-left:9pt;mso-wrap-distance-top:0;mso-wrap-distance-right:9pt;mso-wrap-distance-bottom:0;mso-position-horizontal:right;mso-position-horizontal-relative:margin;mso-position-vertical:absolute;mso-position-vertical-relative:margin;mso-width-percent:0;mso-height-percent:0;mso-width-relative:page;mso-height-relative:page;v-text-anchor:bottom" o:gfxdata="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" filled="f" stroked="f" strokeweight=".5pt">
+                  <v:shape id="Text Box 37" o:spid="_x0000_s1026" type="#_x0000_t202" alt="Title and subtitle" style="position:absolute;left:0;text-align:left;margin-left:383.65pt;margin-top:94.4pt;width:434.85pt;height:284.7pt;z-index:-251661312;visibility:visible;mso-wrap-style:square;mso-width-percent:0;mso-height-percent:0;mso-wrap-distance-left:9pt;mso-wrap-distance-top:0;mso-wrap-distance-right:9pt;mso-wrap-distance-bottom:0;mso-position-horizontal:right;mso-position-horizontal-relative:margin;mso-position-vertical:absolute;mso-position-vertical-relative:margin;mso-width-percent:0;mso-height-percent:0;mso-width-relative:page;mso-height-relative:page;v-text-anchor:bottom" o:gfxdata="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" filled="f" stroked="f" strokeweight=".5pt">
                     <v:textbox inset="0,0,0,0">
                       <w:txbxContent>
                         <w:p>
@@ -208,7 +208,7 @@
                               <wp:inline distT="0" distB="0" distL="0" distR="0" wp14:anchorId="47E1C70B" wp14:editId="3B9DD853">
                                 <wp:extent cx="1779282" cy="1779282"/>
                                 <wp:effectExtent l="0" t="0" r="3810" b="3810"/>
-                                <wp:docPr id="9" name="Picture 9"/>
+                                <wp:docPr id="1" name="Picture 1"/>
                                 <wp:cNvGraphicFramePr>
                                   <a:graphicFrameLocks xmlns:a="http://schemas.openxmlformats.org/drawingml/2006/main" noChangeAspect="1"/>
                                 </wp:cNvGraphicFramePr>
@@ -220,7 +220,7 @@
                                         <pic:cNvPicPr/>
                                       </pic:nvPicPr>
                                       <pic:blipFill>
-                                        <a:blip r:embed="rId10">
+                                        <a:blip r:embed="rId9">
                                           <a:extLst>
                                             <a:ext uri="{28A0092B-C50C-407E-A947-70E740481C1C}">
                                               <a14:useLocalDpi xmlns:a14="http://schemas.microsoft.com/office/drawing/2010/main" val="0"/>
@@ -307,7 +307,7 @@
             <mc:AlternateContent>
               <mc:Choice Requires="wps">
                 <w:drawing>
-                  <wp:anchor distT="0" distB="0" distL="114300" distR="114300" simplePos="0" relativeHeight="251657728" behindDoc="0" locked="1" layoutInCell="1" allowOverlap="1" wp14:anchorId="5045F209" wp14:editId="26632D4C">
+                  <wp:anchor distT="0" distB="0" distL="114300" distR="114300" simplePos="0" relativeHeight="251657216" behindDoc="0" locked="1" layoutInCell="1" allowOverlap="1" wp14:anchorId="5045F209" wp14:editId="26632D4C">
                     <wp:simplePos x="0" y="0"/>
                     <wp:positionH relativeFrom="margin">
                       <wp:posOffset>3491865</wp:posOffset>
@@ -359,7 +359,10 @@
                                   <w:pStyle w:val="Subtitle"/>
                                 </w:pPr>
                                 <w:r>
-                                  <w:t>Version [0.0.1]</w:t>
+                                  <w:t>Version [0.0.4</w:t>
+                                </w:r>
+                                <w:r>
+                                  <w:t>]</w:t>
                                 </w:r>
                               </w:p>
                               <w:p>
@@ -367,7 +370,7 @@
                                   <w:jc w:val="right"/>
                                 </w:pPr>
                                 <w:r>
-                                  <w:t>Modified: 2018/3/10</w:t>
+                                  <w:t>Modified: 2018/3/12</w:t>
                                 </w:r>
                               </w:p>
                               <w:p>
@@ -397,7 +400,7 @@
               </mc:Choice>
               <mc:Fallback>
                 <w:pict>
-                  <v:shape w14:anchorId="5045F209" id="Text Box 33" o:spid="_x0000_s1027" type="#_x0000_t202" alt="Version number and date" style="position:absolute;left:0;text-align:left;margin-left:274.95pt;margin-top:64.8pt;width:288.25pt;height:287.5pt;z-index:251661312;visibility:visible;mso-wrap-style:square;mso-width-percent:471;mso-height-percent:363;mso-wrap-distance-left:9pt;mso-wrap-distance-top:0;mso-wrap-distance-right:9pt;mso-wrap-distance-bottom:0;mso-position-horizontal:absolute;mso-position-horizontal-relative:margin;mso-position-vertical:absolute;mso-position-vertical-relative:page;mso-width-percent:471;mso-height-percent:363;mso-width-relative:page;mso-height-relative:page;v-text-anchor:bottom" o:gfxdata="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" filled="f" stroked="f" strokeweight=".5pt">
+                  <v:shape w14:anchorId="5045F209" id="Text Box 33" o:spid="_x0000_s1027" type="#_x0000_t202" alt="Version number and date" style="position:absolute;left:0;text-align:left;margin-left:274.95pt;margin-top:64.8pt;width:288.25pt;height:287.5pt;z-index:251657216;visibility:visible;mso-wrap-style:square;mso-width-percent:471;mso-height-percent:363;mso-wrap-distance-left:9pt;mso-wrap-distance-top:0;mso-wrap-distance-right:9pt;mso-wrap-distance-bottom:0;mso-position-horizontal:absolute;mso-position-horizontal-relative:margin;mso-position-vertical:absolute;mso-position-vertical-relative:page;mso-width-percent:471;mso-height-percent:363;mso-width-relative:page;mso-height-relative:page;v-text-anchor:bottom" o:gfxdata="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" filled="f" stroked="f" strokeweight=".5pt">
                     <v:textbox style="mso-fit-shape-to-text:t" inset="0,0,0,0">
                       <w:txbxContent>
                         <w:p>
@@ -405,7 +408,10 @@
                             <w:pStyle w:val="Subtitle"/>
                           </w:pPr>
                           <w:r>
-                            <w:t>Version [0.0.1]</w:t>
+                            <w:t>Version [0.0.4</w:t>
+                          </w:r>
+                          <w:r>
+                            <w:t>]</w:t>
                           </w:r>
                         </w:p>
                         <w:p>
@@ -413,7 +419,7 @@
                             <w:jc w:val="right"/>
                           </w:pPr>
                           <w:r>
-                            <w:t>Modified: 2018/3/10</w:t>
+                            <w:t>Modified: 2018/3/12</w:t>
                           </w:r>
                         </w:p>
                         <w:p>
@@ -445,7 +451,7 @@
             <mc:AlternateContent>
               <mc:Choice Requires="wps">
                 <w:drawing>
-                  <wp:anchor distT="0" distB="0" distL="114300" distR="114300" simplePos="0" relativeHeight="251656704" behindDoc="0" locked="1" layoutInCell="1" allowOverlap="1" wp14:anchorId="45CD70E9" wp14:editId="75716C3D">
+                  <wp:anchor distT="0" distB="0" distL="114300" distR="114300" simplePos="0" relativeHeight="251656192" behindDoc="0" locked="1" layoutInCell="1" allowOverlap="1" wp14:anchorId="45CD70E9" wp14:editId="75716C3D">
                     <wp:simplePos x="0" y="0"/>
                     <wp:positionH relativeFrom="margin">
                       <wp:align>right</wp:align>
@@ -512,6 +518,22 @@
                                 <w:pPr>
                                   <w:pStyle w:val="Contactinfo"/>
                                 </w:pPr>
+                                <w:r>
+                                  <w:t>TAA</w:t>
+                                </w:r>
+                              </w:p>
+                              <w:p>
+                                <w:pPr>
+                                  <w:pStyle w:val="Contactinfo"/>
+                                </w:pPr>
+                                <w:r>
+                                  <w:t>BIRD</w:t>
+                                </w:r>
+                              </w:p>
+                              <w:p>
+                                <w:pPr>
+                                  <w:pStyle w:val="Contactinfo"/>
+                                </w:pPr>
                               </w:p>
                               <w:p>
                                 <w:pPr>
@@ -545,7 +567,7 @@
               </mc:Choice>
               <mc:Fallback>
                 <w:pict>
-                  <v:shape w14:anchorId="45CD70E9" id="Text Box 35" o:spid="_x0000_s1028" type="#_x0000_t202" alt="Presenter, company name and address" style="position:absolute;left:0;text-align:left;margin-left:401.8pt;margin-top:489.1pt;width:453pt;height:95.05pt;z-index:251660288;visibility:visible;mso-wrap-style:square;mso-width-percent:471;mso-height-percent:0;mso-wrap-distance-left:9pt;mso-wrap-distance-top:0;mso-wrap-distance-right:9pt;mso-wrap-distance-bottom:0;mso-position-horizontal:right;mso-position-horizontal-relative:margin;mso-position-vertical:absolute;mso-position-vertical-relative:page;mso-width-percent:471;mso-height-percent:0;mso-width-relative:page;mso-height-relative:page;v-text-anchor:bottom" o:gfxdata="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" filled="f" stroked="f" strokeweight=".5pt">
+                  <v:shape w14:anchorId="45CD70E9" id="Text Box 35" o:spid="_x0000_s1028" type="#_x0000_t202" alt="Presenter, company name and address" style="position:absolute;left:0;text-align:left;margin-left:401.8pt;margin-top:489.1pt;width:453pt;height:95.05pt;z-index:251656192;visibility:visible;mso-wrap-style:square;mso-width-percent:471;mso-height-percent:0;mso-wrap-distance-left:9pt;mso-wrap-distance-top:0;mso-wrap-distance-right:9pt;mso-wrap-distance-bottom:0;mso-position-horizontal:right;mso-position-horizontal-relative:margin;mso-position-vertical:absolute;mso-position-vertical-relative:page;mso-width-percent:471;mso-height-percent:0;mso-width-relative:page;mso-height-relative:page;v-text-anchor:bottom" o:gfxdata="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" filled="f" stroked="f" strokeweight=".5pt">
                     <v:textbox inset="0,0,0,0">
                       <w:txbxContent>
                         <w:p>
@@ -562,6 +584,22 @@
                           </w:pPr>
                           <w:r>
                             <w:t>Liews</w:t>
+                          </w:r>
+                        </w:p>
+                        <w:p>
+                          <w:pPr>
+                            <w:pStyle w:val="Contactinfo"/>
+                          </w:pPr>
+                          <w:r>
+                            <w:t>TAA</w:t>
+                          </w:r>
+                        </w:p>
+                        <w:p>
+                          <w:pPr>
+                            <w:pStyle w:val="Contactinfo"/>
+                          </w:pPr>
+                          <w:r>
+                            <w:t>BIRD</w:t>
                           </w:r>
                         </w:p>
                         <w:p>
@@ -609,7 +647,7 @@
             <mc:AlternateContent>
               <mc:Choice Requires="wpg">
                 <w:drawing>
-                  <wp:anchor distT="0" distB="0" distL="114300" distR="114300" simplePos="0" relativeHeight="251658752" behindDoc="0" locked="1" layoutInCell="1" allowOverlap="1" wp14:anchorId="1B5258F2" wp14:editId="412B0E43">
+                  <wp:anchor distT="0" distB="0" distL="114300" distR="114300" simplePos="0" relativeHeight="251658240" behindDoc="0" locked="1" layoutInCell="1" allowOverlap="1" wp14:anchorId="1B5258F2" wp14:editId="412B0E43">
                     <wp:simplePos x="0" y="0"/>
                     <mc:AlternateContent>
                       <mc:Choice Requires="wp14">
@@ -805,7 +843,7 @@
             <o:lock v:ext="edit" aspectratio="t"/>
           </v:shapetype>
           <v:shape id="_x0000_i1025" type="#_x0000_t75" style="width:154.7pt;height:403.9pt;mso-position-horizontal-relative:text;mso-position-vertical-relative:text;mso-width-relative:page;mso-height-relative:page" wrapcoords="-105 0 -105 21558 21600 21558 21600 0 -105 0">
-            <v:imagedata r:id="rId11" o:title="all_robot_frame" croptop="5935f" cropbottom="5051f" cropleft="27144f" cropright="27233f"/>
+            <v:imagedata r:id="rId10" o:title="all_robot_frame" croptop="5935f" cropbottom="5051f" cropleft="27144f" cropright="27233f"/>
           </v:shape>
         </w:pict>
       </w:r>
@@ -815,7 +853,7 @@
       <w:r>
         <w:pict>
           <v:shape id="_x0000_i1026" type="#_x0000_t75" style="width:153.45pt;height:395.8pt">
-            <v:imagedata r:id="rId12" o:title="UTHAI_humanoid_frame3" croptop="5662f" cropbottom="5662f" cropleft="27155f" cropright="27231f"/>
+            <v:imagedata r:id="rId11" o:title="UTHAI_humanoid_frame3" croptop="5662f" cropbottom="5662f" cropleft="27155f" cropright="27231f"/>
           </v:shape>
         </w:pict>
       </w:r>
@@ -833,13 +871,64 @@
       <w:r>
         <w:rPr>
           <w:noProof/>
+          <w:lang w:eastAsia="en-US" w:bidi="th-TH"/>
         </w:rPr>
         <w:lastRenderedPageBreak/>
-        <w:pict>
-          <v:shape id="_x0000_s1071" type="#_x0000_t75" style="position:absolute;left:0;text-align:left;margin-left:230.25pt;margin-top:28.45pt;width:188.25pt;height:439.55pt;z-index:-251654656;mso-position-horizontal-relative:text;mso-position-vertical-relative:text;mso-width-relative:page;mso-height-relative:page">
-            <v:imagedata r:id="rId13" o:title="28472050_1949639402019049_6116179067550040064_n" cropbottom="3984f" cropleft="16812f" cropright="21845f"/>
-          </v:shape>
-        </w:pict>
+        <w:drawing>
+          <wp:anchor distT="0" distB="0" distL="114300" distR="114300" simplePos="0" relativeHeight="251659264" behindDoc="1" locked="0" layoutInCell="1" allowOverlap="1" wp14:anchorId="2ECD3287" wp14:editId="11182D80">
+            <wp:simplePos x="0" y="0"/>
+            <wp:positionH relativeFrom="column">
+              <wp:posOffset>2819400</wp:posOffset>
+            </wp:positionH>
+            <wp:positionV relativeFrom="paragraph">
+              <wp:posOffset>212090</wp:posOffset>
+            </wp:positionV>
+            <wp:extent cx="2695575" cy="5835009"/>
+            <wp:effectExtent l="0" t="0" r="0" b="0"/>
+            <wp:wrapNone/>
+            <wp:docPr id="2" name="Picture 2"/>
+            <wp:cNvGraphicFramePr>
+              <a:graphicFrameLocks xmlns:a="http://schemas.openxmlformats.org/drawingml/2006/main" noChangeAspect="1"/>
+            </wp:cNvGraphicFramePr>
+            <a:graphic xmlns:a="http://schemas.openxmlformats.org/drawingml/2006/main">
+              <a:graphicData uri="http://schemas.openxmlformats.org/drawingml/2006/picture">
+                <pic:pic xmlns:pic="http://schemas.openxmlformats.org/drawingml/2006/picture">
+                  <pic:nvPicPr>
+                    <pic:cNvPr id="2" name="uthai_kinematics.png"/>
+                    <pic:cNvPicPr/>
+                  </pic:nvPicPr>
+                  <pic:blipFill>
+                    <a:blip r:embed="rId12">
+                      <a:extLst>
+                        <a:ext uri="{28A0092B-C50C-407E-A947-70E740481C1C}">
+                          <a14:useLocalDpi xmlns:a14="http://schemas.microsoft.com/office/drawing/2010/main" val="0"/>
+                        </a:ext>
+                      </a:extLst>
+                    </a:blip>
+                    <a:stretch>
+                      <a:fillRect/>
+                    </a:stretch>
+                  </pic:blipFill>
+                  <pic:spPr>
+                    <a:xfrm>
+                      <a:off x="0" y="0"/>
+                      <a:ext cx="2695575" cy="5835009"/>
+                    </a:xfrm>
+                    <a:prstGeom prst="rect">
+                      <a:avLst/>
+                    </a:prstGeom>
+                  </pic:spPr>
+                </pic:pic>
+              </a:graphicData>
+            </a:graphic>
+            <wp14:sizeRelH relativeFrom="page">
+              <wp14:pctWidth>0</wp14:pctWidth>
+            </wp14:sizeRelH>
+            <wp14:sizeRelV relativeFrom="page">
+              <wp14:pctHeight>0</wp14:pctHeight>
+            </wp14:sizeRelV>
+          </wp:anchor>
+        </w:drawing>
       </w:r>
       <w:r>
         <w:rPr>
@@ -877,6 +966,12 @@
         <w:lastRenderedPageBreak/>
         <w:t>UTHAI Kinematics</w:t>
       </w:r>
+      <w:r>
+        <w:rPr>
+          <w:lang w:bidi="th-TH"/>
+        </w:rPr>
+        <w:t xml:space="preserve"> LEG</w:t>
+      </w:r>
     </w:p>
     <w:p>
       <w:pPr>
@@ -900,8 +995,8 @@
           <w:noProof/>
         </w:rPr>
         <w:pict>
-          <v:shape id="_x0000_s1068" type="#_x0000_t75" style="position:absolute;margin-left:0;margin-top:0;width:417pt;height:468pt;z-index:-251656704;mso-position-horizontal:absolute;mso-position-horizontal-relative:text;mso-position-vertical:absolute;mso-position-vertical-relative:text;mso-width-relative:page;mso-height-relative:page">
-            <v:imagedata r:id="rId14" o:title="UTHAI_leg"/>
+          <v:shape id="_x0000_s1068" type="#_x0000_t75" style="position:absolute;margin-left:0;margin-top:0;width:417pt;height:468pt;z-index:-251656192;mso-position-horizontal:absolute;mso-position-horizontal-relative:text;mso-position-vertical:absolute;mso-position-vertical-relative:text;mso-width-relative:page;mso-height-relative:page">
+            <v:imagedata r:id="rId13" o:title="UTHAI_leg"/>
           </v:shape>
         </w:pict>
       </w:r>
@@ -1081,6 +1176,39 @@
               <w:jc w:val="center"/>
             </w:pPr>
             <w:r>
+              <w:t>HipLength</w:t>
+            </w:r>
+          </w:p>
+        </w:tc>
+        <w:tc>
+          <w:tcPr>
+            <w:tcW w:w="1890" w:type="dxa"/>
+          </w:tcPr>
+          <w:p>
+            <w:pPr>
+              <w:pStyle w:val="Rightalign"/>
+              <w:jc w:val="center"/>
+            </w:pPr>
+            <w:r>
+              <w:t>0.036</w:t>
+            </w:r>
+          </w:p>
+        </w:tc>
+      </w:tr>
+      <w:tr>
+        <w:trPr>
+          <w:trHeight w:val="510"/>
+        </w:trPr>
+        <w:tc>
+          <w:tcPr>
+            <w:tcW w:w="1695" w:type="dxa"/>
+          </w:tcPr>
+          <w:p>
+            <w:pPr>
+              <w:pStyle w:val="Rightalign"/>
+              <w:jc w:val="center"/>
+            </w:pPr>
+            <w:r>
               <w:t>ThighOffsetX</w:t>
             </w:r>
           </w:p>
@@ -1215,6 +1343,8 @@
         </w:rPr>
         <w:br w:type="page"/>
       </w:r>
+      <w:bookmarkStart w:id="0" w:name="_GoBack"/>
+      <w:bookmarkEnd w:id="0"/>
     </w:p>
     <w:p>
       <w:pPr>
@@ -1251,11 +1381,87 @@
           <w:lang w:bidi="th-TH"/>
         </w:rPr>
       </w:pPr>
+      <w:r>
+        <w:rPr>
+          <w:noProof/>
+          <w:lang w:eastAsia="en-US" w:bidi="th-TH"/>
+        </w:rPr>
+        <w:drawing>
+          <wp:anchor distT="0" distB="0" distL="114300" distR="114300" simplePos="0" relativeHeight="251661312" behindDoc="1" locked="0" layoutInCell="1" allowOverlap="1" wp14:anchorId="27AFE207" wp14:editId="217EF718">
+            <wp:simplePos x="0" y="0"/>
+            <wp:positionH relativeFrom="column">
+              <wp:posOffset>534035</wp:posOffset>
+            </wp:positionH>
+            <wp:positionV relativeFrom="paragraph">
+              <wp:posOffset>179070</wp:posOffset>
+            </wp:positionV>
+            <wp:extent cx="2465070" cy="1351280"/>
+            <wp:effectExtent l="0" t="0" r="0" b="1270"/>
+            <wp:wrapNone/>
+            <wp:docPr id="4" name="Picture 4"/>
+            <wp:cNvGraphicFramePr>
+              <a:graphicFrameLocks xmlns:a="http://schemas.openxmlformats.org/drawingml/2006/main" noChangeAspect="1"/>
+            </wp:cNvGraphicFramePr>
+            <a:graphic xmlns:a="http://schemas.openxmlformats.org/drawingml/2006/main">
+              <a:graphicData uri="http://schemas.openxmlformats.org/drawingml/2006/picture">
+                <pic:pic xmlns:pic="http://schemas.openxmlformats.org/drawingml/2006/picture">
+                  <pic:nvPicPr>
+                    <pic:cNvPr id="1" name=""/>
+                    <pic:cNvPicPr/>
+                  </pic:nvPicPr>
+                  <pic:blipFill>
+                    <a:blip r:embed="rId14">
+                      <a:extLst>
+                        <a:ext uri="{28A0092B-C50C-407E-A947-70E740481C1C}">
+                          <a14:useLocalDpi xmlns:a14="http://schemas.microsoft.com/office/drawing/2010/main" val="0"/>
+                        </a:ext>
+                      </a:extLst>
+                    </a:blip>
+                    <a:stretch>
+                      <a:fillRect/>
+                    </a:stretch>
+                  </pic:blipFill>
+                  <pic:spPr>
+                    <a:xfrm>
+                      <a:off x="0" y="0"/>
+                      <a:ext cx="2465070" cy="1351280"/>
+                    </a:xfrm>
+                    <a:prstGeom prst="rect">
+                      <a:avLst/>
+                    </a:prstGeom>
+                  </pic:spPr>
+                </pic:pic>
+              </a:graphicData>
+            </a:graphic>
+            <wp14:sizeRelH relativeFrom="page">
+              <wp14:pctWidth>0</wp14:pctWidth>
+            </wp14:sizeRelH>
+            <wp14:sizeRelV relativeFrom="page">
+              <wp14:pctHeight>0</wp14:pctHeight>
+            </wp14:sizeRelV>
+          </wp:anchor>
+        </w:drawing>
+      </w:r>
+    </w:p>
+    <w:p>
+      <w:pPr>
+        <w:spacing w:before="0" w:after="200"/>
+        <w:ind w:left="0" w:right="0"/>
+        <w:rPr>
+          <w:rFonts w:eastAsiaTheme="majorEastAsia" w:cstheme="minorHAnsi"/>
+          <w:caps/>
+          <w:color w:val="00B0F0" w:themeColor="accent1"/>
+          <w:kern w:val="22"/>
+          <w:sz w:val="36"/>
+          <w:szCs w:val="36"/>
+          <w14:ligatures w14:val="standard"/>
+        </w:rPr>
+      </w:pPr>
     </w:p>
     <w:tbl>
       <w:tblPr>
         <w:tblStyle w:val="GridTable1Light-Accent2"/>
-        <w:tblpPr w:leftFromText="180" w:rightFromText="180" w:vertAnchor="text" w:horzAnchor="margin" w:tblpXSpec="right" w:tblpY="506"/>
+        <w:tblpPr w:leftFromText="180" w:rightFromText="180" w:vertAnchor="text" w:horzAnchor="margin" w:tblpXSpec="right" w:tblpY="42"/>
         <w:tblW w:w="2500" w:type="pct"/>
         <w:tblLayout w:type="fixed"/>
         <w:tblCellMar>
@@ -1289,8 +1495,14 @@
             <w:pPr>
               <w:pStyle w:val="Rightalign"/>
               <w:jc w:val="center"/>
-            </w:pPr>
-            <w:r>
+              <w:rPr>
+                <w:rFonts w:cstheme="minorHAnsi"/>
+              </w:rPr>
+            </w:pPr>
+            <w:r>
+              <w:rPr>
+                <w:rFonts w:cstheme="minorHAnsi"/>
+              </w:rPr>
               <w:t>Joint Name</w:t>
             </w:r>
           </w:p>
@@ -1307,8 +1519,14 @@
           <w:p>
             <w:pPr>
               <w:pStyle w:val="Rightalign"/>
-            </w:pPr>
-            <w:r>
+              <w:rPr>
+                <w:rFonts w:cstheme="minorHAnsi"/>
+              </w:rPr>
+            </w:pPr>
+            <w:r>
+              <w:rPr>
+                <w:rFonts w:cstheme="minorHAnsi"/>
+              </w:rPr>
               <w:t>Range in Degrees</w:t>
             </w:r>
           </w:p>
@@ -1326,8 +1544,14 @@
             <w:pPr>
               <w:pStyle w:val="Rightalign"/>
               <w:jc w:val="center"/>
-            </w:pPr>
-            <w:r>
+              <w:rPr>
+                <w:rFonts w:cstheme="minorHAnsi"/>
+              </w:rPr>
+            </w:pPr>
+            <w:r>
+              <w:rPr>
+                <w:rFonts w:cstheme="minorHAnsi"/>
+              </w:rPr>
               <w:t>Range in Radians</w:t>
             </w:r>
           </w:p>
@@ -1345,9 +1569,15 @@
             <w:pPr>
               <w:pStyle w:val="Rightalign"/>
               <w:jc w:val="center"/>
-            </w:pPr>
-            <w:r>
-              <w:t>r_hip_yaw</w:t>
+              <w:rPr>
+                <w:rFonts w:cstheme="minorHAnsi"/>
+              </w:rPr>
+            </w:pPr>
+            <w:r>
+              <w:rPr>
+                <w:rFonts w:cstheme="minorHAnsi"/>
+              </w:rPr>
+              <w:t>r_hip_yaw_joint</w:t>
             </w:r>
           </w:p>
         </w:tc>
@@ -1359,9 +1589,23 @@
             <w:pPr>
               <w:pStyle w:val="Rightalign"/>
               <w:jc w:val="center"/>
-            </w:pPr>
-            <w:r>
-              <w:t>-65.25 to 42.44</w:t>
+              <w:rPr>
+                <w:lang w:bidi="th-TH"/>
+              </w:rPr>
+            </w:pPr>
+            <w:r>
+              <w:rPr>
+                <w:rFonts w:cstheme="minorHAnsi"/>
+                <w:cs/>
+                <w:lang w:bidi="th-TH"/>
+              </w:rPr>
+              <w:t>-60</w:t>
+            </w:r>
+            <w:r>
+              <w:rPr>
+                <w:lang w:bidi="th-TH"/>
+              </w:rPr>
+              <w:t>.0 to 50.0</w:t>
             </w:r>
           </w:p>
         </w:tc>
@@ -1373,9 +1617,33 @@
             <w:pPr>
               <w:pStyle w:val="Rightalign"/>
               <w:jc w:val="center"/>
-            </w:pPr>
-            <w:r>
-              <w:t>-1.145303 to 0.740810</w:t>
+              <w:rPr>
+                <w:rFonts w:cstheme="minorHAnsi"/>
+              </w:rPr>
+            </w:pPr>
+            <w:r>
+              <w:rPr>
+                <w:rFonts w:cstheme="minorHAnsi"/>
+              </w:rPr>
+              <w:t>-1.047197</w:t>
+            </w:r>
+            <w:r>
+              <w:rPr>
+                <w:rFonts w:cstheme="minorHAnsi"/>
+              </w:rPr>
+              <w:t xml:space="preserve"> </w:t>
+            </w:r>
+            <w:r>
+              <w:rPr>
+                <w:rFonts w:cstheme="minorHAnsi"/>
+              </w:rPr>
+              <w:t xml:space="preserve">to </w:t>
+            </w:r>
+            <w:r>
+              <w:rPr>
+                <w:rFonts w:cstheme="minorHAnsi"/>
+              </w:rPr>
+              <w:t>0.872664</w:t>
             </w:r>
           </w:p>
         </w:tc>
@@ -1392,9 +1660,15 @@
             <w:pPr>
               <w:pStyle w:val="Rightalign"/>
               <w:jc w:val="center"/>
-            </w:pPr>
-            <w:r>
-              <w:t>r_hip_roll</w:t>
+              <w:rPr>
+                <w:rFonts w:cstheme="minorHAnsi"/>
+              </w:rPr>
+            </w:pPr>
+            <w:r>
+              <w:rPr>
+                <w:rFonts w:cstheme="minorHAnsi"/>
+              </w:rPr>
+              <w:t>r_hip_roll_joint</w:t>
             </w:r>
           </w:p>
         </w:tc>
@@ -1407,14 +1681,16 @@
               <w:pStyle w:val="Rightalign"/>
               <w:jc w:val="center"/>
               <w:rPr>
-                <w:lang w:bidi="th-TH"/>
-              </w:rPr>
-            </w:pPr>
-            <w:r>
-              <w:rPr>
-                <w:lang w:bidi="th-TH"/>
-              </w:rPr>
-              <w:t>-</w:t>
+                <w:rFonts w:cstheme="minorHAnsi"/>
+                <w:lang w:bidi="th-TH"/>
+              </w:rPr>
+            </w:pPr>
+            <w:r>
+              <w:rPr>
+                <w:rFonts w:cstheme="minorHAnsi"/>
+                <w:lang w:bidi="th-TH"/>
+              </w:rPr>
+              <w:t>-40.0 to 50.0</w:t>
             </w:r>
           </w:p>
         </w:tc>
@@ -1426,9 +1702,27 @@
             <w:pPr>
               <w:pStyle w:val="Rightalign"/>
               <w:jc w:val="center"/>
-            </w:pPr>
-            <w:r>
-              <w:t>-</w:t>
+              <w:rPr>
+                <w:rFonts w:cstheme="minorHAnsi"/>
+              </w:rPr>
+            </w:pPr>
+            <w:r>
+              <w:rPr>
+                <w:rFonts w:cstheme="minorHAnsi"/>
+              </w:rPr>
+              <w:t>-0.698131</w:t>
+            </w:r>
+            <w:r>
+              <w:rPr>
+                <w:rFonts w:cstheme="minorHAnsi"/>
+              </w:rPr>
+              <w:t xml:space="preserve"> to </w:t>
+            </w:r>
+            <w:r>
+              <w:rPr>
+                <w:rFonts w:cstheme="minorHAnsi"/>
+              </w:rPr>
+              <w:t>0.872664</w:t>
             </w:r>
           </w:p>
         </w:tc>
@@ -1445,9 +1739,15 @@
             <w:pPr>
               <w:pStyle w:val="Rightalign"/>
               <w:jc w:val="center"/>
-            </w:pPr>
-            <w:r>
-              <w:t>r_hip_pitch</w:t>
+              <w:rPr>
+                <w:rFonts w:cstheme="minorHAnsi"/>
+              </w:rPr>
+            </w:pPr>
+            <w:r>
+              <w:rPr>
+                <w:rFonts w:cstheme="minorHAnsi"/>
+              </w:rPr>
+              <w:t>r_hip_pitch_joint</w:t>
             </w:r>
           </w:p>
         </w:tc>
@@ -1459,10 +1759,22 @@
             <w:pPr>
               <w:pStyle w:val="Rightalign"/>
               <w:jc w:val="center"/>
-            </w:pPr>
-            <w:r>
+              <w:rPr>
+                <w:rFonts w:cstheme="minorHAnsi"/>
+              </w:rPr>
+            </w:pPr>
+            <w:r>
+              <w:rPr>
+                <w:rFonts w:cstheme="minorHAnsi"/>
+              </w:rPr>
               <w:t>-</w:t>
             </w:r>
+            <w:r>
+              <w:rPr>
+                <w:rFonts w:cstheme="minorHAnsi"/>
+              </w:rPr>
+              <w:t>120.0 to 40.0</w:t>
+            </w:r>
           </w:p>
         </w:tc>
         <w:tc>
@@ -1473,9 +1785,27 @@
             <w:pPr>
               <w:pStyle w:val="Rightalign"/>
               <w:jc w:val="center"/>
-            </w:pPr>
-            <w:r>
-              <w:t>-</w:t>
+              <w:rPr>
+                <w:rFonts w:cstheme="minorHAnsi"/>
+              </w:rPr>
+            </w:pPr>
+            <w:r>
+              <w:rPr>
+                <w:rFonts w:cstheme="minorHAnsi"/>
+              </w:rPr>
+              <w:t>-2.094395</w:t>
+            </w:r>
+            <w:r>
+              <w:rPr>
+                <w:rFonts w:cstheme="minorHAnsi"/>
+              </w:rPr>
+              <w:t xml:space="preserve"> to </w:t>
+            </w:r>
+            <w:r>
+              <w:rPr>
+                <w:rFonts w:cstheme="minorHAnsi"/>
+              </w:rPr>
+              <w:t>0.698131</w:t>
             </w:r>
           </w:p>
         </w:tc>
@@ -1492,9 +1822,15 @@
             <w:pPr>
               <w:pStyle w:val="Rightalign"/>
               <w:jc w:val="center"/>
-            </w:pPr>
-            <w:r>
-              <w:t>r_knee_pitch</w:t>
+              <w:rPr>
+                <w:rFonts w:cstheme="minorHAnsi"/>
+              </w:rPr>
+            </w:pPr>
+            <w:r>
+              <w:rPr>
+                <w:rFonts w:cstheme="minorHAnsi"/>
+              </w:rPr>
+              <w:t>r_knee_pitch_joint</w:t>
             </w:r>
           </w:p>
         </w:tc>
@@ -1506,9 +1842,15 @@
             <w:pPr>
               <w:pStyle w:val="Rightalign"/>
               <w:jc w:val="center"/>
-            </w:pPr>
-            <w:r>
-              <w:t>-</w:t>
+              <w:rPr>
+                <w:rFonts w:cstheme="minorHAnsi"/>
+              </w:rPr>
+            </w:pPr>
+            <w:r>
+              <w:rPr>
+                <w:rFonts w:cstheme="minorHAnsi"/>
+              </w:rPr>
+              <w:t>0.0 to 130.0</w:t>
             </w:r>
           </w:p>
         </w:tc>
@@ -1520,9 +1862,21 @@
             <w:pPr>
               <w:pStyle w:val="Rightalign"/>
               <w:jc w:val="center"/>
-            </w:pPr>
-            <w:r>
-              <w:t>-</w:t>
+              <w:rPr>
+                <w:rFonts w:cstheme="minorHAnsi"/>
+              </w:rPr>
+            </w:pPr>
+            <w:r>
+              <w:rPr>
+                <w:rFonts w:cstheme="minorHAnsi"/>
+              </w:rPr>
+              <w:t xml:space="preserve">0 to </w:t>
+            </w:r>
+            <w:r>
+              <w:rPr>
+                <w:rFonts w:cstheme="minorHAnsi"/>
+              </w:rPr>
+              <w:t>2.268928</w:t>
             </w:r>
           </w:p>
         </w:tc>
@@ -1539,9 +1893,15 @@
             <w:pPr>
               <w:pStyle w:val="Rightalign"/>
               <w:jc w:val="center"/>
-            </w:pPr>
-            <w:r>
-              <w:t>r_ankle_pitch</w:t>
+              <w:rPr>
+                <w:rFonts w:cstheme="minorHAnsi"/>
+              </w:rPr>
+            </w:pPr>
+            <w:r>
+              <w:rPr>
+                <w:rFonts w:cstheme="minorHAnsi"/>
+              </w:rPr>
+              <w:t>r_ankle_pitch_joint</w:t>
             </w:r>
           </w:p>
         </w:tc>
@@ -1553,10 +1913,22 @@
             <w:pPr>
               <w:pStyle w:val="Rightalign"/>
               <w:jc w:val="center"/>
-            </w:pPr>
-            <w:r>
+              <w:rPr>
+                <w:rFonts w:cstheme="minorHAnsi"/>
+              </w:rPr>
+            </w:pPr>
+            <w:r>
+              <w:rPr>
+                <w:rFonts w:cstheme="minorHAnsi"/>
+              </w:rPr>
               <w:t>-</w:t>
             </w:r>
+            <w:r>
+              <w:rPr>
+                <w:rFonts w:cstheme="minorHAnsi"/>
+              </w:rPr>
+              <w:t>30.0 to 60.0</w:t>
+            </w:r>
           </w:p>
         </w:tc>
         <w:tc>
@@ -1567,9 +1939,27 @@
             <w:pPr>
               <w:pStyle w:val="Rightalign"/>
               <w:jc w:val="center"/>
-            </w:pPr>
-            <w:r>
-              <w:t>-</w:t>
+              <w:rPr>
+                <w:rFonts w:cstheme="minorHAnsi"/>
+              </w:rPr>
+            </w:pPr>
+            <w:r>
+              <w:rPr>
+                <w:rFonts w:cstheme="minorHAnsi"/>
+              </w:rPr>
+              <w:t>-0.523598</w:t>
+            </w:r>
+            <w:r>
+              <w:rPr>
+                <w:rFonts w:cstheme="minorHAnsi"/>
+              </w:rPr>
+              <w:t xml:space="preserve"> to </w:t>
+            </w:r>
+            <w:r>
+              <w:rPr>
+                <w:rFonts w:cstheme="minorHAnsi"/>
+              </w:rPr>
+              <w:t>1.047197</w:t>
             </w:r>
           </w:p>
         </w:tc>
@@ -1586,9 +1976,15 @@
             <w:pPr>
               <w:pStyle w:val="Rightalign"/>
               <w:jc w:val="center"/>
-            </w:pPr>
-            <w:r>
-              <w:t>r_ankle_roll</w:t>
+              <w:rPr>
+                <w:rFonts w:cstheme="minorHAnsi"/>
+              </w:rPr>
+            </w:pPr>
+            <w:r>
+              <w:rPr>
+                <w:rFonts w:cstheme="minorHAnsi"/>
+              </w:rPr>
+              <w:t>r_ankle_roll_joint</w:t>
             </w:r>
           </w:p>
         </w:tc>
@@ -1600,10 +1996,22 @@
             <w:pPr>
               <w:pStyle w:val="Rightalign"/>
               <w:jc w:val="center"/>
-            </w:pPr>
-            <w:r>
+              <w:rPr>
+                <w:rFonts w:cstheme="minorHAnsi"/>
+              </w:rPr>
+            </w:pPr>
+            <w:r>
+              <w:rPr>
+                <w:rFonts w:cstheme="minorHAnsi"/>
+              </w:rPr>
               <w:t>-</w:t>
             </w:r>
+            <w:r>
+              <w:rPr>
+                <w:rFonts w:cstheme="minorHAnsi"/>
+              </w:rPr>
+              <w:t>20.0 to 60.0</w:t>
+            </w:r>
           </w:p>
         </w:tc>
         <w:tc>
@@ -1614,9 +2022,27 @@
             <w:pPr>
               <w:pStyle w:val="Rightalign"/>
               <w:jc w:val="center"/>
-            </w:pPr>
-            <w:r>
-              <w:t>-</w:t>
+              <w:rPr>
+                <w:rFonts w:cstheme="minorHAnsi"/>
+              </w:rPr>
+            </w:pPr>
+            <w:r>
+              <w:rPr>
+                <w:rFonts w:cstheme="minorHAnsi"/>
+              </w:rPr>
+              <w:t>-0.349065</w:t>
+            </w:r>
+            <w:r>
+              <w:rPr>
+                <w:rFonts w:cstheme="minorHAnsi"/>
+              </w:rPr>
+              <w:t xml:space="preserve"> to </w:t>
+            </w:r>
+            <w:r>
+              <w:rPr>
+                <w:rFonts w:cstheme="minorHAnsi"/>
+              </w:rPr>
+              <w:t>1.047197</w:t>
             </w:r>
           </w:p>
         </w:tc>
@@ -1633,9 +2059,15 @@
             <w:pPr>
               <w:pStyle w:val="Rightalign"/>
               <w:jc w:val="center"/>
-            </w:pPr>
-            <w:r>
-              <w:t>l_hip_yaw</w:t>
+              <w:rPr>
+                <w:rFonts w:cstheme="minorHAnsi"/>
+              </w:rPr>
+            </w:pPr>
+            <w:r>
+              <w:rPr>
+                <w:rFonts w:cstheme="minorHAnsi"/>
+              </w:rPr>
+              <w:t>l_hip_yaw_joint</w:t>
             </w:r>
           </w:p>
         </w:tc>
@@ -1647,23 +2079,53 @@
             <w:pPr>
               <w:pStyle w:val="Rightalign"/>
               <w:jc w:val="center"/>
-            </w:pPr>
-            <w:r>
+              <w:rPr>
+                <w:rFonts w:cstheme="minorHAnsi"/>
+              </w:rPr>
+            </w:pPr>
+            <w:r>
+              <w:rPr>
+                <w:rFonts w:cstheme="minorHAnsi"/>
+              </w:rPr>
+              <w:t>-50.0 to 60.0</w:t>
+            </w:r>
+          </w:p>
+        </w:tc>
+        <w:tc>
+          <w:tcPr>
+            <w:tcW w:w="2250" w:type="dxa"/>
+          </w:tcPr>
+          <w:p>
+            <w:pPr>
+              <w:pStyle w:val="Rightalign"/>
+              <w:jc w:val="center"/>
+              <w:rPr>
+                <w:rFonts w:cstheme="minorHAnsi"/>
+              </w:rPr>
+            </w:pPr>
+            <w:r>
+              <w:rPr>
+                <w:rFonts w:cstheme="minorHAnsi"/>
+              </w:rPr>
               <w:t>-</w:t>
             </w:r>
-          </w:p>
-        </w:tc>
-        <w:tc>
-          <w:tcPr>
-            <w:tcW w:w="2250" w:type="dxa"/>
-          </w:tcPr>
-          <w:p>
-            <w:pPr>
-              <w:pStyle w:val="Rightalign"/>
-              <w:jc w:val="center"/>
-            </w:pPr>
-            <w:r>
-              <w:t>-</w:t>
+            <w:r>
+              <w:rPr>
+                <w:rFonts w:cstheme="minorHAnsi"/>
+              </w:rPr>
+              <w:t>0.872664</w:t>
+            </w:r>
+            <w:r>
+              <w:rPr>
+                <w:rFonts w:cstheme="minorHAnsi"/>
+              </w:rPr>
+              <w:t xml:space="preserve"> to </w:t>
+            </w:r>
+            <w:r>
+              <w:rPr>
+                <w:rFonts w:cstheme="minorHAnsi"/>
+              </w:rPr>
+              <w:t>1.047197</w:t>
             </w:r>
           </w:p>
         </w:tc>
@@ -1680,9 +2142,15 @@
             <w:pPr>
               <w:pStyle w:val="Rightalign"/>
               <w:jc w:val="center"/>
-            </w:pPr>
-            <w:r>
-              <w:t>l_hip_roll</w:t>
+              <w:rPr>
+                <w:rFonts w:cstheme="minorHAnsi"/>
+              </w:rPr>
+            </w:pPr>
+            <w:r>
+              <w:rPr>
+                <w:rFonts w:cstheme="minorHAnsi"/>
+              </w:rPr>
+              <w:t>l_hip_roll_joint</w:t>
             </w:r>
           </w:p>
         </w:tc>
@@ -1694,10 +2162,22 @@
             <w:pPr>
               <w:pStyle w:val="Rightalign"/>
               <w:jc w:val="center"/>
-            </w:pPr>
-            <w:r>
+              <w:rPr>
+                <w:rFonts w:cstheme="minorHAnsi"/>
+              </w:rPr>
+            </w:pPr>
+            <w:r>
+              <w:rPr>
+                <w:rFonts w:cstheme="minorHAnsi"/>
+              </w:rPr>
               <w:t>-</w:t>
             </w:r>
+            <w:r>
+              <w:rPr>
+                <w:rFonts w:cstheme="minorHAnsi"/>
+              </w:rPr>
+              <w:t>50.0 to 40.0</w:t>
+            </w:r>
           </w:p>
         </w:tc>
         <w:tc>
@@ -1708,9 +2188,27 @@
             <w:pPr>
               <w:pStyle w:val="Rightalign"/>
               <w:jc w:val="center"/>
-            </w:pPr>
-            <w:r>
-              <w:t>-</w:t>
+              <w:rPr>
+                <w:rFonts w:cstheme="minorHAnsi"/>
+              </w:rPr>
+            </w:pPr>
+            <w:r>
+              <w:rPr>
+                <w:rFonts w:cstheme="minorHAnsi"/>
+              </w:rPr>
+              <w:t>-0.872664</w:t>
+            </w:r>
+            <w:r>
+              <w:rPr>
+                <w:rFonts w:cstheme="minorHAnsi"/>
+              </w:rPr>
+              <w:t xml:space="preserve"> to </w:t>
+            </w:r>
+            <w:r>
+              <w:rPr>
+                <w:rFonts w:cstheme="minorHAnsi"/>
+              </w:rPr>
+              <w:t>0.698131</w:t>
             </w:r>
           </w:p>
         </w:tc>
@@ -1727,9 +2225,15 @@
             <w:pPr>
               <w:pStyle w:val="Rightalign"/>
               <w:jc w:val="center"/>
-            </w:pPr>
-            <w:r>
-              <w:t>l_hip_pitch</w:t>
+              <w:rPr>
+                <w:rFonts w:cstheme="minorHAnsi"/>
+              </w:rPr>
+            </w:pPr>
+            <w:r>
+              <w:rPr>
+                <w:rFonts w:cstheme="minorHAnsi"/>
+              </w:rPr>
+              <w:t>l_hip_pitch_joint</w:t>
             </w:r>
           </w:p>
         </w:tc>
@@ -1741,10 +2245,22 @@
             <w:pPr>
               <w:pStyle w:val="Rightalign"/>
               <w:jc w:val="center"/>
-            </w:pPr>
-            <w:r>
+              <w:rPr>
+                <w:rFonts w:cstheme="minorHAnsi"/>
+              </w:rPr>
+            </w:pPr>
+            <w:r>
+              <w:rPr>
+                <w:rFonts w:cstheme="minorHAnsi"/>
+              </w:rPr>
               <w:t>-</w:t>
             </w:r>
+            <w:r>
+              <w:rPr>
+                <w:rFonts w:cstheme="minorHAnsi"/>
+              </w:rPr>
+              <w:t>120.0 to 40.0</w:t>
+            </w:r>
           </w:p>
         </w:tc>
         <w:tc>
@@ -1755,9 +2271,27 @@
             <w:pPr>
               <w:pStyle w:val="Rightalign"/>
               <w:jc w:val="center"/>
-            </w:pPr>
-            <w:r>
-              <w:t>-</w:t>
+              <w:rPr>
+                <w:rFonts w:cstheme="minorHAnsi"/>
+              </w:rPr>
+            </w:pPr>
+            <w:r>
+              <w:rPr>
+                <w:rFonts w:cstheme="minorHAnsi"/>
+              </w:rPr>
+              <w:t>-2.094395</w:t>
+            </w:r>
+            <w:r>
+              <w:rPr>
+                <w:rFonts w:cstheme="minorHAnsi"/>
+              </w:rPr>
+              <w:t xml:space="preserve"> to </w:t>
+            </w:r>
+            <w:r>
+              <w:rPr>
+                <w:rFonts w:cstheme="minorHAnsi"/>
+              </w:rPr>
+              <w:t>0.698131</w:t>
             </w:r>
           </w:p>
         </w:tc>
@@ -1774,9 +2308,15 @@
             <w:pPr>
               <w:pStyle w:val="Rightalign"/>
               <w:jc w:val="center"/>
-            </w:pPr>
-            <w:r>
-              <w:t>l_knee_pitch</w:t>
+              <w:rPr>
+                <w:rFonts w:cstheme="minorHAnsi"/>
+              </w:rPr>
+            </w:pPr>
+            <w:r>
+              <w:rPr>
+                <w:rFonts w:cstheme="minorHAnsi"/>
+              </w:rPr>
+              <w:t>l_knee_pitch_joint</w:t>
             </w:r>
           </w:p>
         </w:tc>
@@ -1788,9 +2328,15 @@
             <w:pPr>
               <w:pStyle w:val="Rightalign"/>
               <w:jc w:val="center"/>
-            </w:pPr>
-            <w:r>
-              <w:t>-</w:t>
+              <w:rPr>
+                <w:rFonts w:cstheme="minorHAnsi"/>
+              </w:rPr>
+            </w:pPr>
+            <w:r>
+              <w:rPr>
+                <w:rFonts w:cstheme="minorHAnsi"/>
+              </w:rPr>
+              <w:t>0.0 to 130.0</w:t>
             </w:r>
           </w:p>
         </w:tc>
@@ -1802,9 +2348,21 @@
             <w:pPr>
               <w:pStyle w:val="Rightalign"/>
               <w:jc w:val="center"/>
-            </w:pPr>
-            <w:r>
-              <w:t>-</w:t>
+              <w:rPr>
+                <w:rFonts w:cstheme="minorHAnsi"/>
+              </w:rPr>
+            </w:pPr>
+            <w:r>
+              <w:rPr>
+                <w:rFonts w:cstheme="minorHAnsi"/>
+              </w:rPr>
+              <w:t xml:space="preserve">0 to </w:t>
+            </w:r>
+            <w:r>
+              <w:rPr>
+                <w:rFonts w:cstheme="minorHAnsi"/>
+              </w:rPr>
+              <w:t>2.268928</w:t>
             </w:r>
           </w:p>
         </w:tc>
@@ -1821,9 +2379,15 @@
             <w:pPr>
               <w:pStyle w:val="Rightalign"/>
               <w:jc w:val="center"/>
-            </w:pPr>
-            <w:r>
-              <w:t>l_ankle_pitch</w:t>
+              <w:rPr>
+                <w:rFonts w:cstheme="minorHAnsi"/>
+              </w:rPr>
+            </w:pPr>
+            <w:r>
+              <w:rPr>
+                <w:rFonts w:cstheme="minorHAnsi"/>
+              </w:rPr>
+              <w:t>l_ankle_pitch_joint</w:t>
             </w:r>
           </w:p>
         </w:tc>
@@ -1835,10 +2399,22 @@
             <w:pPr>
               <w:pStyle w:val="Rightalign"/>
               <w:jc w:val="center"/>
-            </w:pPr>
-            <w:r>
+              <w:rPr>
+                <w:rFonts w:cstheme="minorHAnsi"/>
+              </w:rPr>
+            </w:pPr>
+            <w:r>
+              <w:rPr>
+                <w:rFonts w:cstheme="minorHAnsi"/>
+              </w:rPr>
               <w:t>-</w:t>
             </w:r>
+            <w:r>
+              <w:rPr>
+                <w:rFonts w:cstheme="minorHAnsi"/>
+              </w:rPr>
+              <w:t>30.0 to 60.0</w:t>
+            </w:r>
           </w:p>
         </w:tc>
         <w:tc>
@@ -1849,9 +2425,27 @@
             <w:pPr>
               <w:pStyle w:val="Rightalign"/>
               <w:jc w:val="center"/>
-            </w:pPr>
-            <w:r>
-              <w:t>-</w:t>
+              <w:rPr>
+                <w:rFonts w:cstheme="minorHAnsi"/>
+              </w:rPr>
+            </w:pPr>
+            <w:r>
+              <w:rPr>
+                <w:rFonts w:cstheme="minorHAnsi"/>
+              </w:rPr>
+              <w:t>-0.523598</w:t>
+            </w:r>
+            <w:r>
+              <w:rPr>
+                <w:rFonts w:cstheme="minorHAnsi"/>
+              </w:rPr>
+              <w:t xml:space="preserve"> to </w:t>
+            </w:r>
+            <w:r>
+              <w:rPr>
+                <w:rFonts w:cstheme="minorHAnsi"/>
+              </w:rPr>
+              <w:t>1.047197</w:t>
             </w:r>
           </w:p>
         </w:tc>
@@ -1868,9 +2462,15 @@
             <w:pPr>
               <w:pStyle w:val="Rightalign"/>
               <w:jc w:val="center"/>
-            </w:pPr>
-            <w:r>
-              <w:t>l_ankle_roll</w:t>
+              <w:rPr>
+                <w:rFonts w:cstheme="minorHAnsi"/>
+              </w:rPr>
+            </w:pPr>
+            <w:r>
+              <w:rPr>
+                <w:rFonts w:cstheme="minorHAnsi"/>
+              </w:rPr>
+              <w:t>l_ankle_roll_joint</w:t>
             </w:r>
           </w:p>
         </w:tc>
@@ -1882,10 +2482,22 @@
             <w:pPr>
               <w:pStyle w:val="Rightalign"/>
               <w:jc w:val="center"/>
-            </w:pPr>
-            <w:r>
+              <w:rPr>
+                <w:rFonts w:cstheme="minorHAnsi"/>
+              </w:rPr>
+            </w:pPr>
+            <w:r>
+              <w:rPr>
+                <w:rFonts w:cstheme="minorHAnsi"/>
+              </w:rPr>
               <w:t>-</w:t>
             </w:r>
+            <w:r>
+              <w:rPr>
+                <w:rFonts w:cstheme="minorHAnsi"/>
+              </w:rPr>
+              <w:t>60.0 to 20.0</w:t>
+            </w:r>
           </w:p>
         </w:tc>
         <w:tc>
@@ -1896,9 +2508,27 @@
             <w:pPr>
               <w:pStyle w:val="Rightalign"/>
               <w:jc w:val="center"/>
-            </w:pPr>
-            <w:r>
-              <w:t>-</w:t>
+              <w:rPr>
+                <w:rFonts w:cstheme="minorHAnsi"/>
+              </w:rPr>
+            </w:pPr>
+            <w:r>
+              <w:rPr>
+                <w:rFonts w:cstheme="minorHAnsi"/>
+              </w:rPr>
+              <w:t>-1.047197</w:t>
+            </w:r>
+            <w:r>
+              <w:rPr>
+                <w:rFonts w:cstheme="minorHAnsi"/>
+              </w:rPr>
+              <w:t xml:space="preserve"> to </w:t>
+            </w:r>
+            <w:r>
+              <w:rPr>
+                <w:rFonts w:cstheme="minorHAnsi"/>
+              </w:rPr>
+              <w:t>0.349065</w:t>
             </w:r>
           </w:p>
         </w:tc>
@@ -1918,6 +2548,91 @@
           <w14:ligatures w14:val="standard"/>
         </w:rPr>
       </w:pPr>
+      <w:r>
+        <w:rPr>
+          <w:noProof/>
+          <w:lang w:eastAsia="en-US" w:bidi="th-TH"/>
+        </w:rPr>
+        <w:drawing>
+          <wp:anchor distT="0" distB="0" distL="114300" distR="114300" simplePos="0" relativeHeight="251662336" behindDoc="1" locked="0" layoutInCell="1" allowOverlap="1" wp14:anchorId="0AC623AF" wp14:editId="6E53AA7E">
+            <wp:simplePos x="0" y="0"/>
+            <wp:positionH relativeFrom="column">
+              <wp:posOffset>-65405</wp:posOffset>
+            </wp:positionH>
+            <wp:positionV relativeFrom="paragraph">
+              <wp:posOffset>1040206</wp:posOffset>
+            </wp:positionV>
+            <wp:extent cx="3799139" cy="3933622"/>
+            <wp:effectExtent l="0" t="0" r="0" b="0"/>
+            <wp:wrapNone/>
+            <wp:docPr id="5" name="Picture 5"/>
+            <wp:cNvGraphicFramePr>
+              <a:graphicFrameLocks xmlns:a="http://schemas.openxmlformats.org/drawingml/2006/main" noChangeAspect="1"/>
+            </wp:cNvGraphicFramePr>
+            <a:graphic xmlns:a="http://schemas.openxmlformats.org/drawingml/2006/main">
+              <a:graphicData uri="http://schemas.openxmlformats.org/drawingml/2006/picture">
+                <pic:pic xmlns:pic="http://schemas.openxmlformats.org/drawingml/2006/picture">
+                  <pic:nvPicPr>
+                    <pic:cNvPr id="1" name=""/>
+                    <pic:cNvPicPr/>
+                  </pic:nvPicPr>
+                  <pic:blipFill>
+                    <a:blip r:embed="rId15">
+                      <a:extLst>
+                        <a:ext uri="{28A0092B-C50C-407E-A947-70E740481C1C}">
+                          <a14:useLocalDpi xmlns:a14="http://schemas.microsoft.com/office/drawing/2010/main" val="0"/>
+                        </a:ext>
+                      </a:extLst>
+                    </a:blip>
+                    <a:stretch>
+                      <a:fillRect/>
+                    </a:stretch>
+                  </pic:blipFill>
+                  <pic:spPr>
+                    <a:xfrm>
+                      <a:off x="0" y="0"/>
+                      <a:ext cx="3799139" cy="3933622"/>
+                    </a:xfrm>
+                    <a:prstGeom prst="rect">
+                      <a:avLst/>
+                    </a:prstGeom>
+                  </pic:spPr>
+                </pic:pic>
+              </a:graphicData>
+            </a:graphic>
+            <wp14:sizeRelH relativeFrom="page">
+              <wp14:pctWidth>0</wp14:pctWidth>
+            </wp14:sizeRelH>
+            <wp14:sizeRelV relativeFrom="page">
+              <wp14:pctHeight>0</wp14:pctHeight>
+            </wp14:sizeRelV>
+          </wp:anchor>
+        </w:drawing>
+      </w:r>
+      <w:r>
+        <w:rPr>
+          <w:rFonts w:asciiTheme="majorHAnsi" w:eastAsiaTheme="majorEastAsia" w:hAnsiTheme="majorHAnsi" w:cstheme="majorBidi"/>
+          <w:caps/>
+          <w:color w:val="00B0F0" w:themeColor="accent1"/>
+          <w:kern w:val="22"/>
+          <w:sz w:val="36"/>
+          <w:szCs w:val="36"/>
+          <w14:ligatures w14:val="standard"/>
+        </w:rPr>
+        <w:t xml:space="preserve"> </w:t>
+      </w:r>
+      <w:r>
+        <w:rPr>
+          <w:rFonts w:asciiTheme="majorHAnsi" w:eastAsiaTheme="majorEastAsia" w:hAnsiTheme="majorHAnsi" w:cstheme="majorBidi"/>
+          <w:caps/>
+          <w:color w:val="00B0F0" w:themeColor="accent1"/>
+          <w:kern w:val="22"/>
+          <w:sz w:val="36"/>
+          <w:szCs w:val="36"/>
+          <w14:ligatures w14:val="standard"/>
+        </w:rPr>
+        <w:br w:type="page"/>
+      </w:r>
     </w:p>
     <w:p>
       <w:pPr>
@@ -1927,13 +2642,13 @@
         </w:rPr>
       </w:pPr>
       <w:r>
-        <w:br w:type="page"/>
+        <w:lastRenderedPageBreak/>
+        <w:t xml:space="preserve"> </w:t>
       </w:r>
       <w:r>
         <w:rPr>
           <w:lang w:bidi="th-TH"/>
         </w:rPr>
-        <w:lastRenderedPageBreak/>
         <w:t>UTHAI</w:t>
       </w:r>
       <w:r>
@@ -1950,9 +2665,2403 @@
         </w:rPr>
         <w:t>URDF</w:t>
       </w:r>
-      <w:bookmarkStart w:id="0" w:name="_GoBack"/>
-      <w:bookmarkEnd w:id="0"/>
     </w:p>
+    <w:tbl>
+      <w:tblPr>
+        <w:tblStyle w:val="GridTable1Light-Accent2"/>
+        <w:tblpPr w:leftFromText="180" w:rightFromText="180" w:vertAnchor="text" w:horzAnchor="margin" w:tblpY="30"/>
+        <w:tblW w:w="5000" w:type="pct"/>
+        <w:tblCellMar>
+          <w:left w:w="0" w:type="dxa"/>
+          <w:right w:w="0" w:type="dxa"/>
+        </w:tblCellMar>
+        <w:tblLook w:val="0420" w:firstRow="1" w:lastRow="0" w:firstColumn="0" w:lastColumn="0" w:noHBand="0" w:noVBand="1"/>
+        <w:tblDescription w:val="Cost table"/>
+      </w:tblPr>
+      <w:tblGrid>
+        <w:gridCol w:w="1894"/>
+        <w:gridCol w:w="1893"/>
+        <w:gridCol w:w="1415"/>
+        <w:gridCol w:w="1546"/>
+        <w:gridCol w:w="1546"/>
+        <w:gridCol w:w="1546"/>
+        <w:gridCol w:w="1546"/>
+        <w:gridCol w:w="1544"/>
+      </w:tblGrid>
+      <w:tr>
+        <w:trPr>
+          <w:cnfStyle w:val="100000000000" w:firstRow="1" w:lastRow="0" w:firstColumn="0" w:lastColumn="0" w:oddVBand="0" w:evenVBand="0" w:oddHBand="0" w:evenHBand="0" w:firstRowFirstColumn="0" w:firstRowLastColumn="0" w:lastRowFirstColumn="0" w:lastRowLastColumn="0"/>
+          <w:trHeight w:val="390"/>
+          <w:tblHeader/>
+        </w:trPr>
+        <w:tc>
+          <w:tcPr>
+            <w:tcW w:w="732" w:type="pct"/>
+            <w:vMerge w:val="restart"/>
+            <w:tcBorders>
+              <w:top w:val="single" w:sz="12" w:space="0" w:color="FFA666" w:themeColor="accent2" w:themeTint="99"/>
+              <w:left w:val="single" w:sz="12" w:space="0" w:color="FFA666" w:themeColor="accent2" w:themeTint="99"/>
+              <w:right w:val="single" w:sz="12" w:space="0" w:color="FFA666" w:themeColor="accent2" w:themeTint="99"/>
+            </w:tcBorders>
+          </w:tcPr>
+          <w:p>
+            <w:pPr>
+              <w:pStyle w:val="Rightalign"/>
+              <w:jc w:val="center"/>
+            </w:pPr>
+            <w:r>
+              <w:t>Parent</w:t>
+            </w:r>
+          </w:p>
+        </w:tc>
+        <w:tc>
+          <w:tcPr>
+            <w:tcW w:w="732" w:type="pct"/>
+            <w:vMerge w:val="restart"/>
+            <w:tcBorders>
+              <w:top w:val="single" w:sz="12" w:space="0" w:color="FFA666" w:themeColor="accent2" w:themeTint="99"/>
+              <w:left w:val="single" w:sz="12" w:space="0" w:color="FFA666" w:themeColor="accent2" w:themeTint="99"/>
+              <w:right w:val="single" w:sz="12" w:space="0" w:color="FFA666" w:themeColor="accent2" w:themeTint="99"/>
+            </w:tcBorders>
+          </w:tcPr>
+          <w:p>
+            <w:pPr>
+              <w:pStyle w:val="Rightalign"/>
+              <w:jc w:val="center"/>
+            </w:pPr>
+            <w:r>
+              <w:t>Child</w:t>
+            </w:r>
+          </w:p>
+        </w:tc>
+        <w:tc>
+          <w:tcPr>
+            <w:tcW w:w="1743" w:type="pct"/>
+            <w:gridSpan w:val="3"/>
+            <w:tcBorders>
+              <w:top w:val="single" w:sz="12" w:space="0" w:color="FFA666" w:themeColor="accent2" w:themeTint="99"/>
+              <w:left w:val="single" w:sz="12" w:space="0" w:color="FFA666" w:themeColor="accent2" w:themeTint="99"/>
+              <w:right w:val="single" w:sz="12" w:space="0" w:color="FFA666" w:themeColor="accent2" w:themeTint="99"/>
+            </w:tcBorders>
+          </w:tcPr>
+          <w:p>
+            <w:pPr>
+              <w:pStyle w:val="Rightalign"/>
+              <w:jc w:val="center"/>
+            </w:pPr>
+            <w:r>
+              <w:t>Translation [m]</w:t>
+            </w:r>
+          </w:p>
+        </w:tc>
+        <w:tc>
+          <w:tcPr>
+            <w:tcW w:w="1793" w:type="pct"/>
+            <w:gridSpan w:val="3"/>
+            <w:tcBorders>
+              <w:top w:val="single" w:sz="12" w:space="0" w:color="FFA666" w:themeColor="accent2" w:themeTint="99"/>
+              <w:left w:val="single" w:sz="12" w:space="0" w:color="FFA666" w:themeColor="accent2" w:themeTint="99"/>
+              <w:right w:val="single" w:sz="12" w:space="0" w:color="FFA666" w:themeColor="accent2" w:themeTint="99"/>
+            </w:tcBorders>
+          </w:tcPr>
+          <w:p>
+            <w:pPr>
+              <w:pStyle w:val="Rightalign"/>
+              <w:jc w:val="center"/>
+            </w:pPr>
+            <w:r>
+              <w:t>Rotation [radian]</w:t>
+            </w:r>
+          </w:p>
+        </w:tc>
+      </w:tr>
+      <w:tr>
+        <w:trPr>
+          <w:cnfStyle w:val="100000000000" w:firstRow="1" w:lastRow="0" w:firstColumn="0" w:lastColumn="0" w:oddVBand="0" w:evenVBand="0" w:oddHBand="0" w:evenHBand="0" w:firstRowFirstColumn="0" w:firstRowLastColumn="0" w:lastRowFirstColumn="0" w:lastRowLastColumn="0"/>
+          <w:trHeight w:val="390"/>
+          <w:tblHeader/>
+        </w:trPr>
+        <w:tc>
+          <w:tcPr>
+            <w:tcW w:w="732" w:type="pct"/>
+            <w:vMerge/>
+            <w:tcBorders>
+              <w:left w:val="single" w:sz="12" w:space="0" w:color="FFA666" w:themeColor="accent2" w:themeTint="99"/>
+              <w:right w:val="single" w:sz="12" w:space="0" w:color="FFA666" w:themeColor="accent2" w:themeTint="99"/>
+            </w:tcBorders>
+          </w:tcPr>
+          <w:p>
+            <w:pPr>
+              <w:pStyle w:val="Rightalign"/>
+              <w:jc w:val="center"/>
+            </w:pPr>
+          </w:p>
+        </w:tc>
+        <w:tc>
+          <w:tcPr>
+            <w:tcW w:w="732" w:type="pct"/>
+            <w:vMerge/>
+            <w:tcBorders>
+              <w:left w:val="single" w:sz="12" w:space="0" w:color="FFA666" w:themeColor="accent2" w:themeTint="99"/>
+              <w:right w:val="single" w:sz="12" w:space="0" w:color="FFA666" w:themeColor="accent2" w:themeTint="99"/>
+            </w:tcBorders>
+          </w:tcPr>
+          <w:p>
+            <w:pPr>
+              <w:pStyle w:val="Rightalign"/>
+              <w:jc w:val="center"/>
+            </w:pPr>
+          </w:p>
+        </w:tc>
+        <w:tc>
+          <w:tcPr>
+            <w:tcW w:w="547" w:type="pct"/>
+            <w:tcBorders>
+              <w:top w:val="single" w:sz="12" w:space="0" w:color="FFA666" w:themeColor="accent2" w:themeTint="99"/>
+              <w:left w:val="single" w:sz="12" w:space="0" w:color="FFA666" w:themeColor="accent2" w:themeTint="99"/>
+              <w:right w:val="single" w:sz="12" w:space="0" w:color="FFA666" w:themeColor="accent2" w:themeTint="99"/>
+            </w:tcBorders>
+          </w:tcPr>
+          <w:p>
+            <w:pPr>
+              <w:pStyle w:val="Rightalign"/>
+              <w:jc w:val="center"/>
+            </w:pPr>
+            <w:r>
+              <w:t>X</w:t>
+            </w:r>
+          </w:p>
+        </w:tc>
+        <w:tc>
+          <w:tcPr>
+            <w:tcW w:w="598" w:type="pct"/>
+            <w:tcBorders>
+              <w:top w:val="single" w:sz="12" w:space="0" w:color="FFA666" w:themeColor="accent2" w:themeTint="99"/>
+              <w:left w:val="single" w:sz="12" w:space="0" w:color="FFA666" w:themeColor="accent2" w:themeTint="99"/>
+              <w:right w:val="single" w:sz="12" w:space="0" w:color="FFA666" w:themeColor="accent2" w:themeTint="99"/>
+            </w:tcBorders>
+          </w:tcPr>
+          <w:p>
+            <w:pPr>
+              <w:pStyle w:val="Rightalign"/>
+              <w:jc w:val="center"/>
+            </w:pPr>
+            <w:r>
+              <w:t>Y</w:t>
+            </w:r>
+          </w:p>
+        </w:tc>
+        <w:tc>
+          <w:tcPr>
+            <w:tcW w:w="598" w:type="pct"/>
+            <w:tcBorders>
+              <w:top w:val="single" w:sz="12" w:space="0" w:color="FFA666" w:themeColor="accent2" w:themeTint="99"/>
+              <w:left w:val="single" w:sz="12" w:space="0" w:color="FFA666" w:themeColor="accent2" w:themeTint="99"/>
+              <w:right w:val="single" w:sz="12" w:space="0" w:color="FFA666" w:themeColor="accent2" w:themeTint="99"/>
+            </w:tcBorders>
+          </w:tcPr>
+          <w:p>
+            <w:pPr>
+              <w:pStyle w:val="Rightalign"/>
+              <w:jc w:val="center"/>
+            </w:pPr>
+            <w:r>
+              <w:t>Z</w:t>
+            </w:r>
+          </w:p>
+        </w:tc>
+        <w:tc>
+          <w:tcPr>
+            <w:tcW w:w="598" w:type="pct"/>
+            <w:tcBorders>
+              <w:top w:val="single" w:sz="12" w:space="0" w:color="FFA666" w:themeColor="accent2" w:themeTint="99"/>
+              <w:left w:val="single" w:sz="12" w:space="0" w:color="FFA666" w:themeColor="accent2" w:themeTint="99"/>
+              <w:right w:val="single" w:sz="12" w:space="0" w:color="FFA666" w:themeColor="accent2" w:themeTint="99"/>
+            </w:tcBorders>
+          </w:tcPr>
+          <w:p>
+            <w:pPr>
+              <w:pStyle w:val="Rightalign"/>
+              <w:jc w:val="center"/>
+            </w:pPr>
+            <w:r>
+              <w:t>Roll</w:t>
+            </w:r>
+          </w:p>
+        </w:tc>
+        <w:tc>
+          <w:tcPr>
+            <w:tcW w:w="598" w:type="pct"/>
+            <w:tcBorders>
+              <w:top w:val="single" w:sz="12" w:space="0" w:color="FFA666" w:themeColor="accent2" w:themeTint="99"/>
+              <w:left w:val="single" w:sz="12" w:space="0" w:color="FFA666" w:themeColor="accent2" w:themeTint="99"/>
+              <w:right w:val="single" w:sz="12" w:space="0" w:color="FFA666" w:themeColor="accent2" w:themeTint="99"/>
+            </w:tcBorders>
+          </w:tcPr>
+          <w:p>
+            <w:pPr>
+              <w:pStyle w:val="Rightalign"/>
+              <w:jc w:val="center"/>
+            </w:pPr>
+            <w:r>
+              <w:t>Pitch</w:t>
+            </w:r>
+          </w:p>
+        </w:tc>
+        <w:tc>
+          <w:tcPr>
+            <w:tcW w:w="597" w:type="pct"/>
+            <w:tcBorders>
+              <w:top w:val="single" w:sz="12" w:space="0" w:color="FFA666" w:themeColor="accent2" w:themeTint="99"/>
+              <w:left w:val="single" w:sz="12" w:space="0" w:color="FFA666" w:themeColor="accent2" w:themeTint="99"/>
+              <w:right w:val="single" w:sz="12" w:space="0" w:color="FFA666" w:themeColor="accent2" w:themeTint="99"/>
+            </w:tcBorders>
+          </w:tcPr>
+          <w:p>
+            <w:pPr>
+              <w:pStyle w:val="Rightalign"/>
+              <w:jc w:val="center"/>
+            </w:pPr>
+            <w:r>
+              <w:t>Yaw</w:t>
+            </w:r>
+          </w:p>
+        </w:tc>
+      </w:tr>
+      <w:tr>
+        <w:trPr>
+          <w:trHeight w:val="510"/>
+        </w:trPr>
+        <w:tc>
+          <w:tcPr>
+            <w:tcW w:w="732" w:type="pct"/>
+          </w:tcPr>
+          <w:p>
+            <w:pPr>
+              <w:pStyle w:val="Rightalign"/>
+              <w:jc w:val="center"/>
+            </w:pPr>
+            <w:r>
+              <w:t>base</w:t>
+            </w:r>
+          </w:p>
+        </w:tc>
+        <w:tc>
+          <w:tcPr>
+            <w:tcW w:w="732" w:type="pct"/>
+          </w:tcPr>
+          <w:p>
+            <w:pPr>
+              <w:pStyle w:val="Rightalign"/>
+              <w:jc w:val="center"/>
+            </w:pPr>
+            <w:r>
+              <w:t>pelvis_link</w:t>
+            </w:r>
+          </w:p>
+        </w:tc>
+        <w:tc>
+          <w:tcPr>
+            <w:tcW w:w="547" w:type="pct"/>
+          </w:tcPr>
+          <w:p>
+            <w:pPr>
+              <w:pStyle w:val="Rightalign"/>
+              <w:jc w:val="center"/>
+            </w:pPr>
+            <w:r>
+              <w:t>0</w:t>
+            </w:r>
+          </w:p>
+        </w:tc>
+        <w:tc>
+          <w:tcPr>
+            <w:tcW w:w="598" w:type="pct"/>
+          </w:tcPr>
+          <w:p>
+            <w:pPr>
+              <w:pStyle w:val="Rightalign"/>
+              <w:jc w:val="center"/>
+            </w:pPr>
+            <w:r>
+              <w:t>0</w:t>
+            </w:r>
+          </w:p>
+        </w:tc>
+        <w:tc>
+          <w:tcPr>
+            <w:tcW w:w="598" w:type="pct"/>
+          </w:tcPr>
+          <w:p>
+            <w:pPr>
+              <w:pStyle w:val="Rightalign"/>
+              <w:jc w:val="center"/>
+            </w:pPr>
+            <w:r>
+              <w:t>0</w:t>
+            </w:r>
+          </w:p>
+        </w:tc>
+        <w:tc>
+          <w:tcPr>
+            <w:tcW w:w="598" w:type="pct"/>
+          </w:tcPr>
+          <w:p>
+            <w:pPr>
+              <w:pStyle w:val="Rightalign"/>
+              <w:jc w:val="center"/>
+            </w:pPr>
+            <w:r>
+              <w:t>0</w:t>
+            </w:r>
+          </w:p>
+        </w:tc>
+        <w:tc>
+          <w:tcPr>
+            <w:tcW w:w="598" w:type="pct"/>
+          </w:tcPr>
+          <w:p>
+            <w:pPr>
+              <w:pStyle w:val="Rightalign"/>
+              <w:jc w:val="center"/>
+            </w:pPr>
+            <w:r>
+              <w:t>0</w:t>
+            </w:r>
+          </w:p>
+        </w:tc>
+        <w:tc>
+          <w:tcPr>
+            <w:tcW w:w="597" w:type="pct"/>
+          </w:tcPr>
+          <w:p>
+            <w:pPr>
+              <w:pStyle w:val="Rightalign"/>
+              <w:jc w:val="center"/>
+            </w:pPr>
+            <w:r>
+              <w:t>0</w:t>
+            </w:r>
+          </w:p>
+        </w:tc>
+      </w:tr>
+      <w:tr>
+        <w:trPr>
+          <w:trHeight w:val="510"/>
+        </w:trPr>
+        <w:tc>
+          <w:tcPr>
+            <w:tcW w:w="732" w:type="pct"/>
+          </w:tcPr>
+          <w:p>
+            <w:pPr>
+              <w:pStyle w:val="Rightalign"/>
+              <w:jc w:val="center"/>
+            </w:pPr>
+            <w:r>
+              <w:t>pelvis_link</w:t>
+            </w:r>
+          </w:p>
+        </w:tc>
+        <w:tc>
+          <w:tcPr>
+            <w:tcW w:w="732" w:type="pct"/>
+          </w:tcPr>
+          <w:p>
+            <w:pPr>
+              <w:pStyle w:val="Rightalign"/>
+              <w:jc w:val="center"/>
+              <w:rPr>
+                <w:lang w:bidi="th-TH"/>
+              </w:rPr>
+            </w:pPr>
+            <w:r>
+              <w:rPr>
+                <w:lang w:bidi="th-TH"/>
+              </w:rPr>
+              <w:t>r_hip_</w:t>
+            </w:r>
+            <w:r>
+              <w:rPr>
+                <w:lang w:bidi="th-TH"/>
+              </w:rPr>
+              <w:t>yaw_link</w:t>
+            </w:r>
+          </w:p>
+        </w:tc>
+        <w:tc>
+          <w:tcPr>
+            <w:tcW w:w="547" w:type="pct"/>
+          </w:tcPr>
+          <w:p>
+            <w:pPr>
+              <w:pStyle w:val="Rightalign"/>
+              <w:jc w:val="center"/>
+              <w:rPr>
+                <w:lang w:bidi="th-TH"/>
+              </w:rPr>
+            </w:pPr>
+            <w:r>
+              <w:rPr>
+                <w:lang w:bidi="th-TH"/>
+              </w:rPr>
+              <w:t>0.008</w:t>
+            </w:r>
+          </w:p>
+        </w:tc>
+        <w:tc>
+          <w:tcPr>
+            <w:tcW w:w="598" w:type="pct"/>
+          </w:tcPr>
+          <w:p>
+            <w:pPr>
+              <w:pStyle w:val="Rightalign"/>
+              <w:jc w:val="center"/>
+            </w:pPr>
+            <w:r>
+              <w:t>-0.09</w:t>
+            </w:r>
+          </w:p>
+        </w:tc>
+        <w:tc>
+          <w:tcPr>
+            <w:tcW w:w="598" w:type="pct"/>
+          </w:tcPr>
+          <w:p>
+            <w:pPr>
+              <w:pStyle w:val="Rightalign"/>
+              <w:jc w:val="center"/>
+            </w:pPr>
+            <w:r>
+              <w:t>-0.06</w:t>
+            </w:r>
+          </w:p>
+        </w:tc>
+        <w:tc>
+          <w:tcPr>
+            <w:tcW w:w="598" w:type="pct"/>
+          </w:tcPr>
+          <w:p>
+            <w:pPr>
+              <w:pStyle w:val="Rightalign"/>
+              <w:jc w:val="center"/>
+            </w:pPr>
+            <w:r>
+              <w:t>0</w:t>
+            </w:r>
+          </w:p>
+        </w:tc>
+        <w:tc>
+          <w:tcPr>
+            <w:tcW w:w="598" w:type="pct"/>
+          </w:tcPr>
+          <w:p>
+            <w:pPr>
+              <w:pStyle w:val="Rightalign"/>
+              <w:jc w:val="center"/>
+            </w:pPr>
+            <w:r>
+              <w:t>0</w:t>
+            </w:r>
+          </w:p>
+        </w:tc>
+        <w:tc>
+          <w:tcPr>
+            <w:tcW w:w="597" w:type="pct"/>
+          </w:tcPr>
+          <w:p>
+            <w:pPr>
+              <w:pStyle w:val="Rightalign"/>
+              <w:jc w:val="center"/>
+            </w:pPr>
+            <w:r>
+              <w:t>-1.5708</w:t>
+            </w:r>
+          </w:p>
+        </w:tc>
+      </w:tr>
+      <w:tr>
+        <w:trPr>
+          <w:trHeight w:val="510"/>
+        </w:trPr>
+        <w:tc>
+          <w:tcPr>
+            <w:tcW w:w="732" w:type="pct"/>
+          </w:tcPr>
+          <w:p>
+            <w:pPr>
+              <w:pStyle w:val="Rightalign"/>
+              <w:jc w:val="center"/>
+            </w:pPr>
+            <w:r>
+              <w:rPr>
+                <w:lang w:bidi="th-TH"/>
+              </w:rPr>
+              <w:t>r_hip_</w:t>
+            </w:r>
+            <w:r>
+              <w:rPr>
+                <w:lang w:bidi="th-TH"/>
+              </w:rPr>
+              <w:t>yaw_</w:t>
+            </w:r>
+            <w:r>
+              <w:rPr>
+                <w:lang w:bidi="th-TH"/>
+              </w:rPr>
+              <w:t>link</w:t>
+            </w:r>
+          </w:p>
+        </w:tc>
+        <w:tc>
+          <w:tcPr>
+            <w:tcW w:w="732" w:type="pct"/>
+          </w:tcPr>
+          <w:p>
+            <w:pPr>
+              <w:pStyle w:val="Rightalign"/>
+              <w:jc w:val="center"/>
+            </w:pPr>
+            <w:r>
+              <w:rPr>
+                <w:lang w:bidi="th-TH"/>
+              </w:rPr>
+              <w:t>r_hip_roll</w:t>
+            </w:r>
+            <w:r>
+              <w:rPr>
+                <w:lang w:bidi="th-TH"/>
+              </w:rPr>
+              <w:t>_</w:t>
+            </w:r>
+            <w:r>
+              <w:rPr>
+                <w:lang w:bidi="th-TH"/>
+              </w:rPr>
+              <w:t>link</w:t>
+            </w:r>
+          </w:p>
+        </w:tc>
+        <w:tc>
+          <w:tcPr>
+            <w:tcW w:w="547" w:type="pct"/>
+          </w:tcPr>
+          <w:p>
+            <w:pPr>
+              <w:pStyle w:val="Rightalign"/>
+              <w:jc w:val="center"/>
+            </w:pPr>
+            <w:r>
+              <w:t>0</w:t>
+            </w:r>
+          </w:p>
+        </w:tc>
+        <w:tc>
+          <w:tcPr>
+            <w:tcW w:w="598" w:type="pct"/>
+          </w:tcPr>
+          <w:p>
+            <w:pPr>
+              <w:pStyle w:val="Rightalign"/>
+              <w:jc w:val="center"/>
+            </w:pPr>
+            <w:r>
+              <w:t>0</w:t>
+            </w:r>
+          </w:p>
+        </w:tc>
+        <w:tc>
+          <w:tcPr>
+            <w:tcW w:w="598" w:type="pct"/>
+          </w:tcPr>
+          <w:p>
+            <w:pPr>
+              <w:pStyle w:val="Rightalign"/>
+              <w:jc w:val="center"/>
+            </w:pPr>
+            <w:r>
+              <w:t>-0.036</w:t>
+            </w:r>
+          </w:p>
+        </w:tc>
+        <w:tc>
+          <w:tcPr>
+            <w:tcW w:w="598" w:type="pct"/>
+          </w:tcPr>
+          <w:p>
+            <w:pPr>
+              <w:pStyle w:val="Rightalign"/>
+              <w:jc w:val="center"/>
+            </w:pPr>
+            <w:r>
+              <w:t>1.5708</w:t>
+            </w:r>
+          </w:p>
+        </w:tc>
+        <w:tc>
+          <w:tcPr>
+            <w:tcW w:w="598" w:type="pct"/>
+          </w:tcPr>
+          <w:p>
+            <w:pPr>
+              <w:pStyle w:val="Rightalign"/>
+              <w:jc w:val="center"/>
+            </w:pPr>
+            <w:r>
+              <w:t>0</w:t>
+            </w:r>
+          </w:p>
+        </w:tc>
+        <w:tc>
+          <w:tcPr>
+            <w:tcW w:w="597" w:type="pct"/>
+          </w:tcPr>
+          <w:p>
+            <w:pPr>
+              <w:pStyle w:val="Rightalign"/>
+              <w:jc w:val="center"/>
+            </w:pPr>
+            <w:r>
+              <w:t>0</w:t>
+            </w:r>
+          </w:p>
+        </w:tc>
+      </w:tr>
+      <w:tr>
+        <w:trPr>
+          <w:trHeight w:val="510"/>
+        </w:trPr>
+        <w:tc>
+          <w:tcPr>
+            <w:tcW w:w="732" w:type="pct"/>
+          </w:tcPr>
+          <w:p>
+            <w:pPr>
+              <w:pStyle w:val="Rightalign"/>
+              <w:jc w:val="center"/>
+            </w:pPr>
+            <w:r>
+              <w:rPr>
+                <w:lang w:bidi="th-TH"/>
+              </w:rPr>
+              <w:t>r_hip_roll</w:t>
+            </w:r>
+            <w:r>
+              <w:rPr>
+                <w:lang w:bidi="th-TH"/>
+              </w:rPr>
+              <w:t>_</w:t>
+            </w:r>
+            <w:r>
+              <w:rPr>
+                <w:lang w:bidi="th-TH"/>
+              </w:rPr>
+              <w:t>link</w:t>
+            </w:r>
+          </w:p>
+        </w:tc>
+        <w:tc>
+          <w:tcPr>
+            <w:tcW w:w="732" w:type="pct"/>
+          </w:tcPr>
+          <w:p>
+            <w:pPr>
+              <w:pStyle w:val="Rightalign"/>
+              <w:jc w:val="center"/>
+            </w:pPr>
+            <w:r>
+              <w:rPr>
+                <w:lang w:bidi="th-TH"/>
+              </w:rPr>
+              <w:t>r_hip_pitch</w:t>
+            </w:r>
+            <w:r>
+              <w:rPr>
+                <w:lang w:bidi="th-TH"/>
+              </w:rPr>
+              <w:t>_</w:t>
+            </w:r>
+            <w:r>
+              <w:rPr>
+                <w:lang w:bidi="th-TH"/>
+              </w:rPr>
+              <w:t>link</w:t>
+            </w:r>
+          </w:p>
+        </w:tc>
+        <w:tc>
+          <w:tcPr>
+            <w:tcW w:w="547" w:type="pct"/>
+          </w:tcPr>
+          <w:p>
+            <w:pPr>
+              <w:pStyle w:val="Rightalign"/>
+              <w:jc w:val="center"/>
+            </w:pPr>
+            <w:r>
+              <w:t>0</w:t>
+            </w:r>
+          </w:p>
+        </w:tc>
+        <w:tc>
+          <w:tcPr>
+            <w:tcW w:w="598" w:type="pct"/>
+          </w:tcPr>
+          <w:p>
+            <w:pPr>
+              <w:pStyle w:val="Rightalign"/>
+              <w:jc w:val="center"/>
+            </w:pPr>
+            <w:r>
+              <w:t>0</w:t>
+            </w:r>
+          </w:p>
+        </w:tc>
+        <w:tc>
+          <w:tcPr>
+            <w:tcW w:w="598" w:type="pct"/>
+          </w:tcPr>
+          <w:p>
+            <w:pPr>
+              <w:pStyle w:val="Rightalign"/>
+              <w:jc w:val="center"/>
+            </w:pPr>
+            <w:r>
+              <w:t>-0.005</w:t>
+            </w:r>
+          </w:p>
+        </w:tc>
+        <w:tc>
+          <w:tcPr>
+            <w:tcW w:w="598" w:type="pct"/>
+          </w:tcPr>
+          <w:p>
+            <w:pPr>
+              <w:pStyle w:val="Rightalign"/>
+              <w:jc w:val="center"/>
+            </w:pPr>
+            <w:r>
+              <w:t>-1.5708</w:t>
+            </w:r>
+          </w:p>
+        </w:tc>
+        <w:tc>
+          <w:tcPr>
+            <w:tcW w:w="598" w:type="pct"/>
+          </w:tcPr>
+          <w:p>
+            <w:pPr>
+              <w:pStyle w:val="Rightalign"/>
+              <w:jc w:val="center"/>
+            </w:pPr>
+            <w:r>
+              <w:t>0</w:t>
+            </w:r>
+          </w:p>
+        </w:tc>
+        <w:tc>
+          <w:tcPr>
+            <w:tcW w:w="597" w:type="pct"/>
+          </w:tcPr>
+          <w:p>
+            <w:pPr>
+              <w:pStyle w:val="Rightalign"/>
+              <w:jc w:val="center"/>
+            </w:pPr>
+            <w:r>
+              <w:t>-1.5708</w:t>
+            </w:r>
+          </w:p>
+        </w:tc>
+      </w:tr>
+      <w:tr>
+        <w:trPr>
+          <w:trHeight w:val="510"/>
+        </w:trPr>
+        <w:tc>
+          <w:tcPr>
+            <w:tcW w:w="732" w:type="pct"/>
+          </w:tcPr>
+          <w:p>
+            <w:pPr>
+              <w:pStyle w:val="Rightalign"/>
+              <w:jc w:val="center"/>
+            </w:pPr>
+            <w:r>
+              <w:rPr>
+                <w:lang w:bidi="th-TH"/>
+              </w:rPr>
+              <w:t>r_hip_pitch</w:t>
+            </w:r>
+            <w:r>
+              <w:rPr>
+                <w:lang w:bidi="th-TH"/>
+              </w:rPr>
+              <w:t>_</w:t>
+            </w:r>
+            <w:r>
+              <w:rPr>
+                <w:lang w:bidi="th-TH"/>
+              </w:rPr>
+              <w:t>link</w:t>
+            </w:r>
+          </w:p>
+        </w:tc>
+        <w:tc>
+          <w:tcPr>
+            <w:tcW w:w="732" w:type="pct"/>
+          </w:tcPr>
+          <w:p>
+            <w:pPr>
+              <w:pStyle w:val="Rightalign"/>
+              <w:jc w:val="center"/>
+            </w:pPr>
+            <w:r>
+              <w:rPr>
+                <w:lang w:bidi="th-TH"/>
+              </w:rPr>
+              <w:t>r_knee_pitch</w:t>
+            </w:r>
+            <w:r>
+              <w:rPr>
+                <w:lang w:bidi="th-TH"/>
+              </w:rPr>
+              <w:t>_</w:t>
+            </w:r>
+            <w:r>
+              <w:rPr>
+                <w:lang w:bidi="th-TH"/>
+              </w:rPr>
+              <w:t>link</w:t>
+            </w:r>
+          </w:p>
+        </w:tc>
+        <w:tc>
+          <w:tcPr>
+            <w:tcW w:w="547" w:type="pct"/>
+          </w:tcPr>
+          <w:p>
+            <w:pPr>
+              <w:pStyle w:val="Rightalign"/>
+              <w:jc w:val="center"/>
+            </w:pPr>
+            <w:r>
+              <w:t>0.3</w:t>
+            </w:r>
+          </w:p>
+        </w:tc>
+        <w:tc>
+          <w:tcPr>
+            <w:tcW w:w="598" w:type="pct"/>
+          </w:tcPr>
+          <w:p>
+            <w:pPr>
+              <w:pStyle w:val="Rightalign"/>
+              <w:jc w:val="center"/>
+            </w:pPr>
+            <w:r>
+              <w:t>0</w:t>
+            </w:r>
+          </w:p>
+        </w:tc>
+        <w:tc>
+          <w:tcPr>
+            <w:tcW w:w="598" w:type="pct"/>
+          </w:tcPr>
+          <w:p>
+            <w:pPr>
+              <w:pStyle w:val="Rightalign"/>
+              <w:jc w:val="center"/>
+            </w:pPr>
+            <w:r>
+              <w:t>0</w:t>
+            </w:r>
+          </w:p>
+        </w:tc>
+        <w:tc>
+          <w:tcPr>
+            <w:tcW w:w="598" w:type="pct"/>
+          </w:tcPr>
+          <w:p>
+            <w:pPr>
+              <w:pStyle w:val="Rightalign"/>
+              <w:jc w:val="center"/>
+            </w:pPr>
+            <w:r>
+              <w:t>0</w:t>
+            </w:r>
+          </w:p>
+        </w:tc>
+        <w:tc>
+          <w:tcPr>
+            <w:tcW w:w="598" w:type="pct"/>
+          </w:tcPr>
+          <w:p>
+            <w:pPr>
+              <w:pStyle w:val="Rightalign"/>
+              <w:jc w:val="center"/>
+            </w:pPr>
+            <w:r>
+              <w:t>0</w:t>
+            </w:r>
+          </w:p>
+        </w:tc>
+        <w:tc>
+          <w:tcPr>
+            <w:tcW w:w="597" w:type="pct"/>
+          </w:tcPr>
+          <w:p>
+            <w:pPr>
+              <w:pStyle w:val="Rightalign"/>
+              <w:jc w:val="center"/>
+            </w:pPr>
+            <w:r>
+              <w:t>0</w:t>
+            </w:r>
+          </w:p>
+        </w:tc>
+      </w:tr>
+      <w:tr>
+        <w:trPr>
+          <w:trHeight w:val="510"/>
+        </w:trPr>
+        <w:tc>
+          <w:tcPr>
+            <w:tcW w:w="732" w:type="pct"/>
+          </w:tcPr>
+          <w:p>
+            <w:pPr>
+              <w:pStyle w:val="Rightalign"/>
+              <w:jc w:val="center"/>
+            </w:pPr>
+            <w:r>
+              <w:rPr>
+                <w:lang w:bidi="th-TH"/>
+              </w:rPr>
+              <w:t>r_knee_pitch</w:t>
+            </w:r>
+            <w:r>
+              <w:rPr>
+                <w:lang w:bidi="th-TH"/>
+              </w:rPr>
+              <w:t>_</w:t>
+            </w:r>
+            <w:r>
+              <w:rPr>
+                <w:lang w:bidi="th-TH"/>
+              </w:rPr>
+              <w:t>link</w:t>
+            </w:r>
+          </w:p>
+        </w:tc>
+        <w:tc>
+          <w:tcPr>
+            <w:tcW w:w="732" w:type="pct"/>
+          </w:tcPr>
+          <w:p>
+            <w:pPr>
+              <w:pStyle w:val="Rightalign"/>
+              <w:jc w:val="center"/>
+            </w:pPr>
+            <w:r>
+              <w:rPr>
+                <w:lang w:bidi="th-TH"/>
+              </w:rPr>
+              <w:t>r_ankle_pitch</w:t>
+            </w:r>
+            <w:r>
+              <w:rPr>
+                <w:lang w:bidi="th-TH"/>
+              </w:rPr>
+              <w:t>_</w:t>
+            </w:r>
+            <w:r>
+              <w:rPr>
+                <w:lang w:bidi="th-TH"/>
+              </w:rPr>
+              <w:t>link</w:t>
+            </w:r>
+          </w:p>
+        </w:tc>
+        <w:tc>
+          <w:tcPr>
+            <w:tcW w:w="547" w:type="pct"/>
+          </w:tcPr>
+          <w:p>
+            <w:pPr>
+              <w:pStyle w:val="Rightalign"/>
+              <w:jc w:val="center"/>
+            </w:pPr>
+            <w:r>
+              <w:t>0.315</w:t>
+            </w:r>
+          </w:p>
+        </w:tc>
+        <w:tc>
+          <w:tcPr>
+            <w:tcW w:w="598" w:type="pct"/>
+          </w:tcPr>
+          <w:p>
+            <w:pPr>
+              <w:pStyle w:val="Rightalign"/>
+              <w:jc w:val="center"/>
+            </w:pPr>
+            <w:r>
+              <w:t>0</w:t>
+            </w:r>
+          </w:p>
+        </w:tc>
+        <w:tc>
+          <w:tcPr>
+            <w:tcW w:w="598" w:type="pct"/>
+          </w:tcPr>
+          <w:p>
+            <w:pPr>
+              <w:pStyle w:val="Rightalign"/>
+              <w:jc w:val="center"/>
+            </w:pPr>
+            <w:r>
+              <w:t>0</w:t>
+            </w:r>
+          </w:p>
+        </w:tc>
+        <w:tc>
+          <w:tcPr>
+            <w:tcW w:w="598" w:type="pct"/>
+          </w:tcPr>
+          <w:p>
+            <w:pPr>
+              <w:pStyle w:val="Rightalign"/>
+              <w:jc w:val="center"/>
+            </w:pPr>
+            <w:r>
+              <w:t>0</w:t>
+            </w:r>
+          </w:p>
+        </w:tc>
+        <w:tc>
+          <w:tcPr>
+            <w:tcW w:w="598" w:type="pct"/>
+          </w:tcPr>
+          <w:p>
+            <w:pPr>
+              <w:pStyle w:val="Rightalign"/>
+              <w:jc w:val="center"/>
+            </w:pPr>
+            <w:r>
+              <w:t>0</w:t>
+            </w:r>
+          </w:p>
+        </w:tc>
+        <w:tc>
+          <w:tcPr>
+            <w:tcW w:w="597" w:type="pct"/>
+          </w:tcPr>
+          <w:p>
+            <w:pPr>
+              <w:pStyle w:val="Rightalign"/>
+              <w:jc w:val="center"/>
+            </w:pPr>
+            <w:r>
+              <w:t>0</w:t>
+            </w:r>
+          </w:p>
+        </w:tc>
+      </w:tr>
+      <w:tr>
+        <w:trPr>
+          <w:trHeight w:val="510"/>
+        </w:trPr>
+        <w:tc>
+          <w:tcPr>
+            <w:tcW w:w="732" w:type="pct"/>
+          </w:tcPr>
+          <w:p>
+            <w:pPr>
+              <w:pStyle w:val="Rightalign"/>
+              <w:jc w:val="center"/>
+            </w:pPr>
+            <w:r>
+              <w:rPr>
+                <w:lang w:bidi="th-TH"/>
+              </w:rPr>
+              <w:t>r_ankle_pitch</w:t>
+            </w:r>
+            <w:r>
+              <w:rPr>
+                <w:lang w:bidi="th-TH"/>
+              </w:rPr>
+              <w:t>_</w:t>
+            </w:r>
+            <w:r>
+              <w:rPr>
+                <w:lang w:bidi="th-TH"/>
+              </w:rPr>
+              <w:t>link</w:t>
+            </w:r>
+          </w:p>
+        </w:tc>
+        <w:tc>
+          <w:tcPr>
+            <w:tcW w:w="732" w:type="pct"/>
+          </w:tcPr>
+          <w:p>
+            <w:pPr>
+              <w:pStyle w:val="Rightalign"/>
+              <w:jc w:val="center"/>
+            </w:pPr>
+            <w:r>
+              <w:rPr>
+                <w:lang w:bidi="th-TH"/>
+              </w:rPr>
+              <w:t>r_ankle_roll</w:t>
+            </w:r>
+            <w:r>
+              <w:rPr>
+                <w:lang w:bidi="th-TH"/>
+              </w:rPr>
+              <w:t>_</w:t>
+            </w:r>
+            <w:r>
+              <w:rPr>
+                <w:lang w:bidi="th-TH"/>
+              </w:rPr>
+              <w:t>link</w:t>
+            </w:r>
+          </w:p>
+        </w:tc>
+        <w:tc>
+          <w:tcPr>
+            <w:tcW w:w="547" w:type="pct"/>
+          </w:tcPr>
+          <w:p>
+            <w:pPr>
+              <w:pStyle w:val="Rightalign"/>
+              <w:jc w:val="center"/>
+            </w:pPr>
+            <w:r>
+              <w:t>0</w:t>
+            </w:r>
+          </w:p>
+        </w:tc>
+        <w:tc>
+          <w:tcPr>
+            <w:tcW w:w="598" w:type="pct"/>
+          </w:tcPr>
+          <w:p>
+            <w:pPr>
+              <w:pStyle w:val="Rightalign"/>
+              <w:jc w:val="center"/>
+            </w:pPr>
+            <w:r>
+              <w:t>0</w:t>
+            </w:r>
+          </w:p>
+        </w:tc>
+        <w:tc>
+          <w:tcPr>
+            <w:tcW w:w="598" w:type="pct"/>
+          </w:tcPr>
+          <w:p>
+            <w:pPr>
+              <w:pStyle w:val="Rightalign"/>
+              <w:jc w:val="center"/>
+            </w:pPr>
+            <w:r>
+              <w:t>0</w:t>
+            </w:r>
+          </w:p>
+        </w:tc>
+        <w:tc>
+          <w:tcPr>
+            <w:tcW w:w="598" w:type="pct"/>
+          </w:tcPr>
+          <w:p>
+            <w:pPr>
+              <w:pStyle w:val="Rightalign"/>
+              <w:jc w:val="center"/>
+            </w:pPr>
+            <w:r>
+              <w:t>1.5708</w:t>
+            </w:r>
+          </w:p>
+        </w:tc>
+        <w:tc>
+          <w:tcPr>
+            <w:tcW w:w="598" w:type="pct"/>
+          </w:tcPr>
+          <w:p>
+            <w:pPr>
+              <w:pStyle w:val="Rightalign"/>
+              <w:jc w:val="center"/>
+            </w:pPr>
+            <w:r>
+              <w:t>0</w:t>
+            </w:r>
+          </w:p>
+        </w:tc>
+        <w:tc>
+          <w:tcPr>
+            <w:tcW w:w="597" w:type="pct"/>
+          </w:tcPr>
+          <w:p>
+            <w:pPr>
+              <w:pStyle w:val="Rightalign"/>
+              <w:jc w:val="center"/>
+            </w:pPr>
+            <w:r>
+              <w:t>0</w:t>
+            </w:r>
+          </w:p>
+        </w:tc>
+      </w:tr>
+      <w:tr>
+        <w:trPr>
+          <w:trHeight w:val="510"/>
+        </w:trPr>
+        <w:tc>
+          <w:tcPr>
+            <w:tcW w:w="732" w:type="pct"/>
+          </w:tcPr>
+          <w:p>
+            <w:pPr>
+              <w:pStyle w:val="Rightalign"/>
+              <w:jc w:val="center"/>
+              <w:rPr>
+                <w:lang w:bidi="th-TH"/>
+              </w:rPr>
+            </w:pPr>
+            <w:r>
+              <w:rPr>
+                <w:lang w:bidi="th-TH"/>
+              </w:rPr>
+              <w:t>r_ankle_roll_link</w:t>
+            </w:r>
+          </w:p>
+        </w:tc>
+        <w:tc>
+          <w:tcPr>
+            <w:tcW w:w="732" w:type="pct"/>
+          </w:tcPr>
+          <w:p>
+            <w:pPr>
+              <w:pStyle w:val="Rightalign"/>
+              <w:jc w:val="center"/>
+              <w:rPr>
+                <w:lang w:bidi="th-TH"/>
+              </w:rPr>
+            </w:pPr>
+            <w:r>
+              <w:rPr>
+                <w:lang w:bidi="th-TH"/>
+              </w:rPr>
+              <w:t>r_</w:t>
+            </w:r>
+            <w:r>
+              <w:rPr>
+                <w:lang w:bidi="th-TH"/>
+              </w:rPr>
+              <w:t>foot</w:t>
+            </w:r>
+            <w:r>
+              <w:rPr>
+                <w:lang w:bidi="th-TH"/>
+              </w:rPr>
+              <w:t>_</w:t>
+            </w:r>
+            <w:r>
+              <w:rPr>
+                <w:lang w:bidi="th-TH"/>
+              </w:rPr>
+              <w:t>ft</w:t>
+            </w:r>
+            <w:r>
+              <w:rPr>
+                <w:lang w:bidi="th-TH"/>
+              </w:rPr>
+              <w:t>_link</w:t>
+            </w:r>
+          </w:p>
+        </w:tc>
+        <w:tc>
+          <w:tcPr>
+            <w:tcW w:w="547" w:type="pct"/>
+          </w:tcPr>
+          <w:p>
+            <w:pPr>
+              <w:pStyle w:val="Rightalign"/>
+              <w:jc w:val="center"/>
+            </w:pPr>
+            <w:r>
+              <w:t>0.05</w:t>
+            </w:r>
+          </w:p>
+        </w:tc>
+        <w:tc>
+          <w:tcPr>
+            <w:tcW w:w="598" w:type="pct"/>
+          </w:tcPr>
+          <w:p>
+            <w:pPr>
+              <w:pStyle w:val="Rightalign"/>
+              <w:jc w:val="center"/>
+            </w:pPr>
+            <w:r>
+              <w:t>0</w:t>
+            </w:r>
+          </w:p>
+        </w:tc>
+        <w:tc>
+          <w:tcPr>
+            <w:tcW w:w="598" w:type="pct"/>
+          </w:tcPr>
+          <w:p>
+            <w:pPr>
+              <w:pStyle w:val="Rightalign"/>
+              <w:jc w:val="center"/>
+            </w:pPr>
+            <w:r>
+              <w:t>0</w:t>
+            </w:r>
+          </w:p>
+        </w:tc>
+        <w:tc>
+          <w:tcPr>
+            <w:tcW w:w="598" w:type="pct"/>
+          </w:tcPr>
+          <w:p>
+            <w:pPr>
+              <w:pStyle w:val="Rightalign"/>
+              <w:jc w:val="center"/>
+            </w:pPr>
+            <w:r>
+              <w:t>0</w:t>
+            </w:r>
+          </w:p>
+        </w:tc>
+        <w:tc>
+          <w:tcPr>
+            <w:tcW w:w="598" w:type="pct"/>
+          </w:tcPr>
+          <w:p>
+            <w:pPr>
+              <w:pStyle w:val="Rightalign"/>
+              <w:jc w:val="center"/>
+            </w:pPr>
+            <w:r>
+              <w:t>-1.5708</w:t>
+            </w:r>
+          </w:p>
+        </w:tc>
+        <w:tc>
+          <w:tcPr>
+            <w:tcW w:w="597" w:type="pct"/>
+          </w:tcPr>
+          <w:p>
+            <w:pPr>
+              <w:pStyle w:val="Rightalign"/>
+              <w:jc w:val="center"/>
+            </w:pPr>
+            <w:r>
+              <w:t>0</w:t>
+            </w:r>
+          </w:p>
+        </w:tc>
+      </w:tr>
+      <w:tr>
+        <w:trPr>
+          <w:trHeight w:val="510"/>
+        </w:trPr>
+        <w:tc>
+          <w:tcPr>
+            <w:tcW w:w="732" w:type="pct"/>
+          </w:tcPr>
+          <w:p>
+            <w:pPr>
+              <w:pStyle w:val="Rightalign"/>
+              <w:jc w:val="center"/>
+            </w:pPr>
+            <w:r>
+              <w:t>pelvis_link</w:t>
+            </w:r>
+          </w:p>
+        </w:tc>
+        <w:tc>
+          <w:tcPr>
+            <w:tcW w:w="732" w:type="pct"/>
+          </w:tcPr>
+          <w:p>
+            <w:pPr>
+              <w:pStyle w:val="Rightalign"/>
+              <w:jc w:val="center"/>
+              <w:rPr>
+                <w:lang w:bidi="th-TH"/>
+              </w:rPr>
+            </w:pPr>
+            <w:r>
+              <w:rPr>
+                <w:lang w:bidi="th-TH"/>
+              </w:rPr>
+              <w:t>l_hip_</w:t>
+            </w:r>
+            <w:r>
+              <w:rPr>
+                <w:lang w:bidi="th-TH"/>
+              </w:rPr>
+              <w:t>yaw_</w:t>
+            </w:r>
+            <w:r>
+              <w:rPr>
+                <w:lang w:bidi="th-TH"/>
+              </w:rPr>
+              <w:t>link</w:t>
+            </w:r>
+          </w:p>
+        </w:tc>
+        <w:tc>
+          <w:tcPr>
+            <w:tcW w:w="547" w:type="pct"/>
+          </w:tcPr>
+          <w:p>
+            <w:pPr>
+              <w:pStyle w:val="Rightalign"/>
+              <w:jc w:val="center"/>
+            </w:pPr>
+            <w:r>
+              <w:t>0.008</w:t>
+            </w:r>
+          </w:p>
+        </w:tc>
+        <w:tc>
+          <w:tcPr>
+            <w:tcW w:w="598" w:type="pct"/>
+          </w:tcPr>
+          <w:p>
+            <w:pPr>
+              <w:pStyle w:val="Rightalign"/>
+              <w:jc w:val="center"/>
+            </w:pPr>
+            <w:r>
+              <w:t>0.09</w:t>
+            </w:r>
+          </w:p>
+        </w:tc>
+        <w:tc>
+          <w:tcPr>
+            <w:tcW w:w="598" w:type="pct"/>
+          </w:tcPr>
+          <w:p>
+            <w:pPr>
+              <w:pStyle w:val="Rightalign"/>
+              <w:jc w:val="center"/>
+            </w:pPr>
+            <w:r>
+              <w:t>-0.06</w:t>
+            </w:r>
+          </w:p>
+        </w:tc>
+        <w:tc>
+          <w:tcPr>
+            <w:tcW w:w="598" w:type="pct"/>
+          </w:tcPr>
+          <w:p>
+            <w:pPr>
+              <w:pStyle w:val="Rightalign"/>
+              <w:jc w:val="center"/>
+            </w:pPr>
+            <w:r>
+              <w:t>0</w:t>
+            </w:r>
+          </w:p>
+        </w:tc>
+        <w:tc>
+          <w:tcPr>
+            <w:tcW w:w="598" w:type="pct"/>
+          </w:tcPr>
+          <w:p>
+            <w:pPr>
+              <w:pStyle w:val="Rightalign"/>
+              <w:jc w:val="center"/>
+            </w:pPr>
+            <w:r>
+              <w:t>0</w:t>
+            </w:r>
+          </w:p>
+        </w:tc>
+        <w:tc>
+          <w:tcPr>
+            <w:tcW w:w="597" w:type="pct"/>
+          </w:tcPr>
+          <w:p>
+            <w:pPr>
+              <w:pStyle w:val="Rightalign"/>
+              <w:jc w:val="center"/>
+            </w:pPr>
+            <w:r>
+              <w:t>1.5708</w:t>
+            </w:r>
+          </w:p>
+        </w:tc>
+      </w:tr>
+      <w:tr>
+        <w:trPr>
+          <w:trHeight w:val="510"/>
+        </w:trPr>
+        <w:tc>
+          <w:tcPr>
+            <w:tcW w:w="732" w:type="pct"/>
+          </w:tcPr>
+          <w:p>
+            <w:pPr>
+              <w:pStyle w:val="Rightalign"/>
+              <w:jc w:val="center"/>
+            </w:pPr>
+            <w:r>
+              <w:rPr>
+                <w:lang w:bidi="th-TH"/>
+              </w:rPr>
+              <w:t>l_hip_</w:t>
+            </w:r>
+            <w:r>
+              <w:rPr>
+                <w:lang w:bidi="th-TH"/>
+              </w:rPr>
+              <w:t>yaw_link</w:t>
+            </w:r>
+          </w:p>
+        </w:tc>
+        <w:tc>
+          <w:tcPr>
+            <w:tcW w:w="732" w:type="pct"/>
+          </w:tcPr>
+          <w:p>
+            <w:pPr>
+              <w:pStyle w:val="Rightalign"/>
+              <w:jc w:val="center"/>
+            </w:pPr>
+            <w:r>
+              <w:rPr>
+                <w:lang w:bidi="th-TH"/>
+              </w:rPr>
+              <w:t>l_hip_roll</w:t>
+            </w:r>
+            <w:r>
+              <w:rPr>
+                <w:lang w:bidi="th-TH"/>
+              </w:rPr>
+              <w:t>_</w:t>
+            </w:r>
+            <w:r>
+              <w:rPr>
+                <w:lang w:bidi="th-TH"/>
+              </w:rPr>
+              <w:t>link</w:t>
+            </w:r>
+          </w:p>
+        </w:tc>
+        <w:tc>
+          <w:tcPr>
+            <w:tcW w:w="547" w:type="pct"/>
+          </w:tcPr>
+          <w:p>
+            <w:pPr>
+              <w:pStyle w:val="Rightalign"/>
+              <w:jc w:val="center"/>
+            </w:pPr>
+            <w:r>
+              <w:t>0</w:t>
+            </w:r>
+          </w:p>
+        </w:tc>
+        <w:tc>
+          <w:tcPr>
+            <w:tcW w:w="598" w:type="pct"/>
+          </w:tcPr>
+          <w:p>
+            <w:pPr>
+              <w:pStyle w:val="Rightalign"/>
+              <w:jc w:val="center"/>
+            </w:pPr>
+            <w:r>
+              <w:t>0</w:t>
+            </w:r>
+          </w:p>
+        </w:tc>
+        <w:tc>
+          <w:tcPr>
+            <w:tcW w:w="598" w:type="pct"/>
+          </w:tcPr>
+          <w:p>
+            <w:pPr>
+              <w:pStyle w:val="Rightalign"/>
+              <w:jc w:val="center"/>
+            </w:pPr>
+            <w:r>
+              <w:t>-0.036</w:t>
+            </w:r>
+          </w:p>
+        </w:tc>
+        <w:tc>
+          <w:tcPr>
+            <w:tcW w:w="598" w:type="pct"/>
+          </w:tcPr>
+          <w:p>
+            <w:pPr>
+              <w:pStyle w:val="Rightalign"/>
+              <w:jc w:val="center"/>
+            </w:pPr>
+            <w:r>
+              <w:t>1.5708</w:t>
+            </w:r>
+          </w:p>
+        </w:tc>
+        <w:tc>
+          <w:tcPr>
+            <w:tcW w:w="598" w:type="pct"/>
+          </w:tcPr>
+          <w:p>
+            <w:pPr>
+              <w:pStyle w:val="Rightalign"/>
+              <w:jc w:val="center"/>
+            </w:pPr>
+            <w:r>
+              <w:t>0</w:t>
+            </w:r>
+          </w:p>
+        </w:tc>
+        <w:tc>
+          <w:tcPr>
+            <w:tcW w:w="597" w:type="pct"/>
+          </w:tcPr>
+          <w:p>
+            <w:pPr>
+              <w:pStyle w:val="Rightalign"/>
+              <w:jc w:val="center"/>
+            </w:pPr>
+            <w:r>
+              <w:t>0</w:t>
+            </w:r>
+          </w:p>
+        </w:tc>
+      </w:tr>
+      <w:tr>
+        <w:trPr>
+          <w:trHeight w:val="510"/>
+        </w:trPr>
+        <w:tc>
+          <w:tcPr>
+            <w:tcW w:w="732" w:type="pct"/>
+          </w:tcPr>
+          <w:p>
+            <w:pPr>
+              <w:pStyle w:val="Rightalign"/>
+              <w:jc w:val="center"/>
+            </w:pPr>
+            <w:r>
+              <w:rPr>
+                <w:lang w:bidi="th-TH"/>
+              </w:rPr>
+              <w:t>l_hip_roll</w:t>
+            </w:r>
+            <w:r>
+              <w:rPr>
+                <w:lang w:bidi="th-TH"/>
+              </w:rPr>
+              <w:t>_</w:t>
+            </w:r>
+            <w:r>
+              <w:rPr>
+                <w:lang w:bidi="th-TH"/>
+              </w:rPr>
+              <w:t>link</w:t>
+            </w:r>
+          </w:p>
+        </w:tc>
+        <w:tc>
+          <w:tcPr>
+            <w:tcW w:w="732" w:type="pct"/>
+          </w:tcPr>
+          <w:p>
+            <w:pPr>
+              <w:pStyle w:val="Rightalign"/>
+              <w:jc w:val="center"/>
+            </w:pPr>
+            <w:r>
+              <w:rPr>
+                <w:lang w:bidi="th-TH"/>
+              </w:rPr>
+              <w:t>l_hip_pitch</w:t>
+            </w:r>
+            <w:r>
+              <w:rPr>
+                <w:lang w:bidi="th-TH"/>
+              </w:rPr>
+              <w:t>_</w:t>
+            </w:r>
+            <w:r>
+              <w:rPr>
+                <w:lang w:bidi="th-TH"/>
+              </w:rPr>
+              <w:t>link</w:t>
+            </w:r>
+          </w:p>
+        </w:tc>
+        <w:tc>
+          <w:tcPr>
+            <w:tcW w:w="547" w:type="pct"/>
+          </w:tcPr>
+          <w:p>
+            <w:pPr>
+              <w:pStyle w:val="Rightalign"/>
+              <w:jc w:val="center"/>
+            </w:pPr>
+            <w:r>
+              <w:t>0</w:t>
+            </w:r>
+          </w:p>
+        </w:tc>
+        <w:tc>
+          <w:tcPr>
+            <w:tcW w:w="598" w:type="pct"/>
+          </w:tcPr>
+          <w:p>
+            <w:pPr>
+              <w:pStyle w:val="Rightalign"/>
+              <w:jc w:val="center"/>
+            </w:pPr>
+            <w:r>
+              <w:t>0</w:t>
+            </w:r>
+          </w:p>
+        </w:tc>
+        <w:tc>
+          <w:tcPr>
+            <w:tcW w:w="598" w:type="pct"/>
+          </w:tcPr>
+          <w:p>
+            <w:pPr>
+              <w:pStyle w:val="Rightalign"/>
+              <w:jc w:val="center"/>
+            </w:pPr>
+            <w:r>
+              <w:t>-0.005</w:t>
+            </w:r>
+          </w:p>
+        </w:tc>
+        <w:tc>
+          <w:tcPr>
+            <w:tcW w:w="598" w:type="pct"/>
+          </w:tcPr>
+          <w:p>
+            <w:pPr>
+              <w:pStyle w:val="Rightalign"/>
+              <w:jc w:val="center"/>
+            </w:pPr>
+            <w:r>
+              <w:t>-1.5708</w:t>
+            </w:r>
+          </w:p>
+        </w:tc>
+        <w:tc>
+          <w:tcPr>
+            <w:tcW w:w="598" w:type="pct"/>
+          </w:tcPr>
+          <w:p>
+            <w:pPr>
+              <w:pStyle w:val="Rightalign"/>
+              <w:jc w:val="center"/>
+            </w:pPr>
+            <w:r>
+              <w:t>0</w:t>
+            </w:r>
+          </w:p>
+        </w:tc>
+        <w:tc>
+          <w:tcPr>
+            <w:tcW w:w="597" w:type="pct"/>
+          </w:tcPr>
+          <w:p>
+            <w:pPr>
+              <w:pStyle w:val="Rightalign"/>
+              <w:jc w:val="center"/>
+            </w:pPr>
+            <w:r>
+              <w:t>-1.5708</w:t>
+            </w:r>
+          </w:p>
+        </w:tc>
+      </w:tr>
+      <w:tr>
+        <w:trPr>
+          <w:trHeight w:val="510"/>
+        </w:trPr>
+        <w:tc>
+          <w:tcPr>
+            <w:tcW w:w="732" w:type="pct"/>
+          </w:tcPr>
+          <w:p>
+            <w:pPr>
+              <w:pStyle w:val="Rightalign"/>
+              <w:jc w:val="center"/>
+            </w:pPr>
+            <w:r>
+              <w:rPr>
+                <w:lang w:bidi="th-TH"/>
+              </w:rPr>
+              <w:t>l_hip_pitch</w:t>
+            </w:r>
+            <w:r>
+              <w:rPr>
+                <w:lang w:bidi="th-TH"/>
+              </w:rPr>
+              <w:t>_</w:t>
+            </w:r>
+            <w:r>
+              <w:rPr>
+                <w:lang w:bidi="th-TH"/>
+              </w:rPr>
+              <w:t>link</w:t>
+            </w:r>
+          </w:p>
+        </w:tc>
+        <w:tc>
+          <w:tcPr>
+            <w:tcW w:w="732" w:type="pct"/>
+          </w:tcPr>
+          <w:p>
+            <w:pPr>
+              <w:pStyle w:val="Rightalign"/>
+              <w:jc w:val="center"/>
+            </w:pPr>
+            <w:r>
+              <w:rPr>
+                <w:lang w:bidi="th-TH"/>
+              </w:rPr>
+              <w:t>l_knee_pitch</w:t>
+            </w:r>
+            <w:r>
+              <w:rPr>
+                <w:lang w:bidi="th-TH"/>
+              </w:rPr>
+              <w:t>_</w:t>
+            </w:r>
+            <w:r>
+              <w:rPr>
+                <w:lang w:bidi="th-TH"/>
+              </w:rPr>
+              <w:t>link</w:t>
+            </w:r>
+          </w:p>
+        </w:tc>
+        <w:tc>
+          <w:tcPr>
+            <w:tcW w:w="547" w:type="pct"/>
+          </w:tcPr>
+          <w:p>
+            <w:pPr>
+              <w:pStyle w:val="Rightalign"/>
+              <w:jc w:val="center"/>
+            </w:pPr>
+            <w:r>
+              <w:t>0.3</w:t>
+            </w:r>
+          </w:p>
+        </w:tc>
+        <w:tc>
+          <w:tcPr>
+            <w:tcW w:w="598" w:type="pct"/>
+          </w:tcPr>
+          <w:p>
+            <w:pPr>
+              <w:pStyle w:val="Rightalign"/>
+              <w:jc w:val="center"/>
+            </w:pPr>
+            <w:r>
+              <w:t>0</w:t>
+            </w:r>
+          </w:p>
+        </w:tc>
+        <w:tc>
+          <w:tcPr>
+            <w:tcW w:w="598" w:type="pct"/>
+          </w:tcPr>
+          <w:p>
+            <w:pPr>
+              <w:pStyle w:val="Rightalign"/>
+              <w:jc w:val="center"/>
+            </w:pPr>
+            <w:r>
+              <w:t>0</w:t>
+            </w:r>
+          </w:p>
+        </w:tc>
+        <w:tc>
+          <w:tcPr>
+            <w:tcW w:w="598" w:type="pct"/>
+          </w:tcPr>
+          <w:p>
+            <w:pPr>
+              <w:pStyle w:val="Rightalign"/>
+              <w:jc w:val="center"/>
+            </w:pPr>
+            <w:r>
+              <w:t>0</w:t>
+            </w:r>
+          </w:p>
+        </w:tc>
+        <w:tc>
+          <w:tcPr>
+            <w:tcW w:w="598" w:type="pct"/>
+          </w:tcPr>
+          <w:p>
+            <w:pPr>
+              <w:pStyle w:val="Rightalign"/>
+              <w:jc w:val="center"/>
+            </w:pPr>
+            <w:r>
+              <w:t>0</w:t>
+            </w:r>
+          </w:p>
+        </w:tc>
+        <w:tc>
+          <w:tcPr>
+            <w:tcW w:w="597" w:type="pct"/>
+          </w:tcPr>
+          <w:p>
+            <w:pPr>
+              <w:pStyle w:val="Rightalign"/>
+              <w:jc w:val="center"/>
+            </w:pPr>
+            <w:r>
+              <w:t>0</w:t>
+            </w:r>
+          </w:p>
+        </w:tc>
+      </w:tr>
+      <w:tr>
+        <w:trPr>
+          <w:trHeight w:val="510"/>
+        </w:trPr>
+        <w:tc>
+          <w:tcPr>
+            <w:tcW w:w="732" w:type="pct"/>
+          </w:tcPr>
+          <w:p>
+            <w:pPr>
+              <w:pStyle w:val="Rightalign"/>
+              <w:jc w:val="center"/>
+            </w:pPr>
+            <w:r>
+              <w:rPr>
+                <w:lang w:bidi="th-TH"/>
+              </w:rPr>
+              <w:t>l_knee_pitch</w:t>
+            </w:r>
+            <w:r>
+              <w:rPr>
+                <w:lang w:bidi="th-TH"/>
+              </w:rPr>
+              <w:t>_</w:t>
+            </w:r>
+            <w:r>
+              <w:rPr>
+                <w:lang w:bidi="th-TH"/>
+              </w:rPr>
+              <w:t>link</w:t>
+            </w:r>
+          </w:p>
+        </w:tc>
+        <w:tc>
+          <w:tcPr>
+            <w:tcW w:w="732" w:type="pct"/>
+          </w:tcPr>
+          <w:p>
+            <w:pPr>
+              <w:pStyle w:val="Rightalign"/>
+              <w:jc w:val="center"/>
+            </w:pPr>
+            <w:r>
+              <w:rPr>
+                <w:lang w:bidi="th-TH"/>
+              </w:rPr>
+              <w:t>l_ankle_pitch</w:t>
+            </w:r>
+            <w:r>
+              <w:rPr>
+                <w:lang w:bidi="th-TH"/>
+              </w:rPr>
+              <w:t>_</w:t>
+            </w:r>
+            <w:r>
+              <w:rPr>
+                <w:lang w:bidi="th-TH"/>
+              </w:rPr>
+              <w:t>link</w:t>
+            </w:r>
+          </w:p>
+        </w:tc>
+        <w:tc>
+          <w:tcPr>
+            <w:tcW w:w="547" w:type="pct"/>
+          </w:tcPr>
+          <w:p>
+            <w:pPr>
+              <w:pStyle w:val="Rightalign"/>
+              <w:jc w:val="center"/>
+            </w:pPr>
+            <w:r>
+              <w:t>0.315</w:t>
+            </w:r>
+          </w:p>
+        </w:tc>
+        <w:tc>
+          <w:tcPr>
+            <w:tcW w:w="598" w:type="pct"/>
+          </w:tcPr>
+          <w:p>
+            <w:pPr>
+              <w:pStyle w:val="Rightalign"/>
+              <w:jc w:val="center"/>
+            </w:pPr>
+            <w:r>
+              <w:t>0</w:t>
+            </w:r>
+          </w:p>
+        </w:tc>
+        <w:tc>
+          <w:tcPr>
+            <w:tcW w:w="598" w:type="pct"/>
+          </w:tcPr>
+          <w:p>
+            <w:pPr>
+              <w:pStyle w:val="Rightalign"/>
+              <w:jc w:val="center"/>
+            </w:pPr>
+            <w:r>
+              <w:t>0</w:t>
+            </w:r>
+          </w:p>
+        </w:tc>
+        <w:tc>
+          <w:tcPr>
+            <w:tcW w:w="598" w:type="pct"/>
+          </w:tcPr>
+          <w:p>
+            <w:pPr>
+              <w:pStyle w:val="Rightalign"/>
+              <w:jc w:val="center"/>
+            </w:pPr>
+            <w:r>
+              <w:t>0</w:t>
+            </w:r>
+          </w:p>
+        </w:tc>
+        <w:tc>
+          <w:tcPr>
+            <w:tcW w:w="598" w:type="pct"/>
+          </w:tcPr>
+          <w:p>
+            <w:pPr>
+              <w:pStyle w:val="Rightalign"/>
+              <w:jc w:val="center"/>
+            </w:pPr>
+            <w:r>
+              <w:t>0</w:t>
+            </w:r>
+          </w:p>
+        </w:tc>
+        <w:tc>
+          <w:tcPr>
+            <w:tcW w:w="597" w:type="pct"/>
+          </w:tcPr>
+          <w:p>
+            <w:pPr>
+              <w:pStyle w:val="Rightalign"/>
+              <w:jc w:val="center"/>
+            </w:pPr>
+            <w:r>
+              <w:t>0</w:t>
+            </w:r>
+          </w:p>
+        </w:tc>
+      </w:tr>
+      <w:tr>
+        <w:trPr>
+          <w:trHeight w:val="510"/>
+        </w:trPr>
+        <w:tc>
+          <w:tcPr>
+            <w:tcW w:w="732" w:type="pct"/>
+          </w:tcPr>
+          <w:p>
+            <w:pPr>
+              <w:pStyle w:val="Rightalign"/>
+              <w:jc w:val="center"/>
+            </w:pPr>
+            <w:r>
+              <w:rPr>
+                <w:lang w:bidi="th-TH"/>
+              </w:rPr>
+              <w:t>l_ankle_pitch</w:t>
+            </w:r>
+            <w:r>
+              <w:rPr>
+                <w:lang w:bidi="th-TH"/>
+              </w:rPr>
+              <w:t>_</w:t>
+            </w:r>
+            <w:r>
+              <w:rPr>
+                <w:lang w:bidi="th-TH"/>
+              </w:rPr>
+              <w:t>link</w:t>
+            </w:r>
+          </w:p>
+        </w:tc>
+        <w:tc>
+          <w:tcPr>
+            <w:tcW w:w="732" w:type="pct"/>
+          </w:tcPr>
+          <w:p>
+            <w:pPr>
+              <w:pStyle w:val="Rightalign"/>
+              <w:jc w:val="center"/>
+            </w:pPr>
+            <w:r>
+              <w:rPr>
+                <w:lang w:bidi="th-TH"/>
+              </w:rPr>
+              <w:t>l_ankle_roll</w:t>
+            </w:r>
+            <w:r>
+              <w:rPr>
+                <w:lang w:bidi="th-TH"/>
+              </w:rPr>
+              <w:t>_</w:t>
+            </w:r>
+            <w:r>
+              <w:rPr>
+                <w:lang w:bidi="th-TH"/>
+              </w:rPr>
+              <w:t>link</w:t>
+            </w:r>
+          </w:p>
+        </w:tc>
+        <w:tc>
+          <w:tcPr>
+            <w:tcW w:w="547" w:type="pct"/>
+          </w:tcPr>
+          <w:p>
+            <w:pPr>
+              <w:pStyle w:val="Rightalign"/>
+              <w:jc w:val="center"/>
+            </w:pPr>
+            <w:r>
+              <w:t>0</w:t>
+            </w:r>
+          </w:p>
+        </w:tc>
+        <w:tc>
+          <w:tcPr>
+            <w:tcW w:w="598" w:type="pct"/>
+          </w:tcPr>
+          <w:p>
+            <w:pPr>
+              <w:pStyle w:val="Rightalign"/>
+              <w:jc w:val="center"/>
+            </w:pPr>
+            <w:r>
+              <w:t>0</w:t>
+            </w:r>
+          </w:p>
+        </w:tc>
+        <w:tc>
+          <w:tcPr>
+            <w:tcW w:w="598" w:type="pct"/>
+          </w:tcPr>
+          <w:p>
+            <w:pPr>
+              <w:pStyle w:val="Rightalign"/>
+              <w:jc w:val="center"/>
+            </w:pPr>
+            <w:r>
+              <w:t>0</w:t>
+            </w:r>
+          </w:p>
+        </w:tc>
+        <w:tc>
+          <w:tcPr>
+            <w:tcW w:w="598" w:type="pct"/>
+          </w:tcPr>
+          <w:p>
+            <w:pPr>
+              <w:pStyle w:val="Rightalign"/>
+              <w:jc w:val="center"/>
+            </w:pPr>
+            <w:r>
+              <w:t>1.5708</w:t>
+            </w:r>
+          </w:p>
+        </w:tc>
+        <w:tc>
+          <w:tcPr>
+            <w:tcW w:w="598" w:type="pct"/>
+          </w:tcPr>
+          <w:p>
+            <w:pPr>
+              <w:pStyle w:val="Rightalign"/>
+              <w:jc w:val="center"/>
+            </w:pPr>
+            <w:r>
+              <w:t>0</w:t>
+            </w:r>
+          </w:p>
+        </w:tc>
+        <w:tc>
+          <w:tcPr>
+            <w:tcW w:w="597" w:type="pct"/>
+          </w:tcPr>
+          <w:p>
+            <w:pPr>
+              <w:pStyle w:val="Rightalign"/>
+              <w:jc w:val="center"/>
+            </w:pPr>
+            <w:r>
+              <w:t>0</w:t>
+            </w:r>
+          </w:p>
+        </w:tc>
+      </w:tr>
+      <w:tr>
+        <w:trPr>
+          <w:trHeight w:val="510"/>
+        </w:trPr>
+        <w:tc>
+          <w:tcPr>
+            <w:tcW w:w="732" w:type="pct"/>
+          </w:tcPr>
+          <w:p>
+            <w:pPr>
+              <w:pStyle w:val="Rightalign"/>
+              <w:jc w:val="center"/>
+              <w:rPr>
+                <w:lang w:bidi="th-TH"/>
+              </w:rPr>
+            </w:pPr>
+            <w:r>
+              <w:rPr>
+                <w:lang w:bidi="th-TH"/>
+              </w:rPr>
+              <w:t>l_ankle_roll_link</w:t>
+            </w:r>
+          </w:p>
+        </w:tc>
+        <w:tc>
+          <w:tcPr>
+            <w:tcW w:w="732" w:type="pct"/>
+          </w:tcPr>
+          <w:p>
+            <w:pPr>
+              <w:pStyle w:val="Rightalign"/>
+              <w:jc w:val="center"/>
+              <w:rPr>
+                <w:lang w:bidi="th-TH"/>
+              </w:rPr>
+            </w:pPr>
+            <w:r>
+              <w:rPr>
+                <w:lang w:bidi="th-TH"/>
+              </w:rPr>
+              <w:t>L_foot_ft_link</w:t>
+            </w:r>
+          </w:p>
+        </w:tc>
+        <w:tc>
+          <w:tcPr>
+            <w:tcW w:w="547" w:type="pct"/>
+          </w:tcPr>
+          <w:p>
+            <w:pPr>
+              <w:pStyle w:val="Rightalign"/>
+              <w:jc w:val="center"/>
+            </w:pPr>
+            <w:r>
+              <w:t>0.05</w:t>
+            </w:r>
+          </w:p>
+        </w:tc>
+        <w:tc>
+          <w:tcPr>
+            <w:tcW w:w="598" w:type="pct"/>
+          </w:tcPr>
+          <w:p>
+            <w:pPr>
+              <w:pStyle w:val="Rightalign"/>
+              <w:jc w:val="center"/>
+            </w:pPr>
+            <w:r>
+              <w:t>0</w:t>
+            </w:r>
+          </w:p>
+        </w:tc>
+        <w:tc>
+          <w:tcPr>
+            <w:tcW w:w="598" w:type="pct"/>
+          </w:tcPr>
+          <w:p>
+            <w:pPr>
+              <w:pStyle w:val="Rightalign"/>
+              <w:jc w:val="center"/>
+            </w:pPr>
+            <w:r>
+              <w:t>0</w:t>
+            </w:r>
+          </w:p>
+        </w:tc>
+        <w:tc>
+          <w:tcPr>
+            <w:tcW w:w="598" w:type="pct"/>
+          </w:tcPr>
+          <w:p>
+            <w:pPr>
+              <w:pStyle w:val="Rightalign"/>
+              <w:jc w:val="center"/>
+            </w:pPr>
+            <w:r>
+              <w:t>0</w:t>
+            </w:r>
+          </w:p>
+        </w:tc>
+        <w:tc>
+          <w:tcPr>
+            <w:tcW w:w="598" w:type="pct"/>
+          </w:tcPr>
+          <w:p>
+            <w:pPr>
+              <w:pStyle w:val="Rightalign"/>
+              <w:jc w:val="center"/>
+            </w:pPr>
+            <w:r>
+              <w:t>-1.5708</w:t>
+            </w:r>
+          </w:p>
+        </w:tc>
+        <w:tc>
+          <w:tcPr>
+            <w:tcW w:w="597" w:type="pct"/>
+          </w:tcPr>
+          <w:p>
+            <w:pPr>
+              <w:pStyle w:val="Rightalign"/>
+              <w:jc w:val="center"/>
+            </w:pPr>
+            <w:r>
+              <w:t>0</w:t>
+            </w:r>
+          </w:p>
+        </w:tc>
+      </w:tr>
+    </w:tbl>
     <w:p>
       <w:pPr>
         <w:pStyle w:val="Heading2"/>
@@ -1960,12 +5069,6 @@
           <w:lang w:bidi="th-TH"/>
         </w:rPr>
       </w:pPr>
-      <w:r>
-        <w:rPr>
-          <w:lang w:bidi="th-TH"/>
-        </w:rPr>
-        <w:br w:type="page"/>
-      </w:r>
       <w:r>
         <w:rPr>
           <w:lang w:bidi="th-TH"/>
@@ -2002,6 +5105,7 @@
           <w:kern w:val="22"/>
           <w:sz w:val="36"/>
           <w:szCs w:val="36"/>
+          <w:cs/>
           <w:lang w:bidi="th-TH"/>
           <w14:ligatures w14:val="standard"/>
         </w:rPr>
@@ -2048,7 +5152,7 @@
                     <pic:cNvPicPr/>
                   </pic:nvPicPr>
                   <pic:blipFill>
-                    <a:blip r:embed="rId10">
+                    <a:blip r:embed="rId9">
                       <a:extLst>
                         <a:ext uri="{28A0092B-C50C-407E-A947-70E740481C1C}">
                           <a14:useLocalDpi xmlns:a14="http://schemas.microsoft.com/office/drawing/2010/main" val="0"/>
@@ -2076,7 +5180,7 @@
       </w:r>
     </w:p>
     <w:sectPr>
-      <w:footerReference w:type="default" r:id="rId15"/>
+      <w:footerReference w:type="default" r:id="rId16"/>
       <w:type w:val="continuous"/>
       <w:pgSz w:w="15840" w:h="12240" w:orient="landscape"/>
       <w:pgMar w:top="1440" w:right="1440" w:bottom="1440" w:left="1440" w:header="720" w:footer="576" w:gutter="0"/>
@@ -2181,7 +5285,7 @@
             <w:rPr>
               <w:noProof/>
             </w:rPr>
-            <w:t>7</w:t>
+            <w:t>5</w:t>
           </w:r>
           <w:r>
             <w:rPr>
@@ -4119,7 +7223,7 @@
 </file>
 
 <file path=customXml/itemProps2.xml><?xml version="1.0" encoding="utf-8"?>
-<ds:datastoreItem xmlns:ds="http://schemas.openxmlformats.org/officeDocument/2006/customXml" ds:itemID="{DE61133D-CE57-4588-B720-9435652C1E8C}">
+<ds:datastoreItem xmlns:ds="http://schemas.openxmlformats.org/officeDocument/2006/customXml" ds:itemID="{8A36D690-896E-4B34-9DD5-D56EC0FAAA8E}">
   <ds:schemaRefs>
     <ds:schemaRef ds:uri="http://schemas.openxmlformats.org/officeDocument/2006/bibliography"/>
   </ds:schemaRefs>

</xml_diff>